<commit_message>
update cv & about me
</commit_message>
<xml_diff>
--- a/public/assets/jonrieCV.docx
+++ b/public/assets/jonrieCV.docx
@@ -13,12 +13,119 @@
       </w:pPr>
       <w:r>
         <w:rPr>
+          <w:rFonts w:ascii="Times New Roman"/>
           <w:noProof/>
+          <w:sz w:val="20"/>
         </w:rPr>
         <mc:AlternateContent>
           <mc:Choice Requires="wpg">
             <w:drawing>
-              <wp:anchor distT="0" distB="0" distL="0" distR="0" simplePos="0" relativeHeight="251655168" behindDoc="0" locked="0" layoutInCell="1" allowOverlap="1" wp14:anchorId="70C13EF8" wp14:editId="0A346A0A">
+              <wp:anchor distT="0" distB="0" distL="114300" distR="114300" simplePos="0" relativeHeight="251653120" behindDoc="0" locked="0" layoutInCell="1" allowOverlap="1" wp14:anchorId="358B6A9E" wp14:editId="2C9A509A">
+                <wp:simplePos x="0" y="0"/>
+                <wp:positionH relativeFrom="column">
+                  <wp:posOffset>-469</wp:posOffset>
+                </wp:positionH>
+                <wp:positionV relativeFrom="paragraph">
+                  <wp:posOffset>2804</wp:posOffset>
+                </wp:positionV>
+                <wp:extent cx="5612518" cy="146050"/>
+                <wp:effectExtent l="0" t="0" r="7620" b="6350"/>
+                <wp:wrapNone/>
+                <wp:docPr id="1" name="Group 1"/>
+                <wp:cNvGraphicFramePr>
+                  <a:graphicFrameLocks xmlns:a="http://schemas.openxmlformats.org/drawingml/2006/main"/>
+                </wp:cNvGraphicFramePr>
+                <a:graphic xmlns:a="http://schemas.openxmlformats.org/drawingml/2006/main">
+                  <a:graphicData uri="http://schemas.microsoft.com/office/word/2010/wordprocessingGroup">
+                    <wpg:wgp>
+                      <wpg:cNvGrpSpPr>
+                        <a:grpSpLocks/>
+                      </wpg:cNvGrpSpPr>
+                      <wpg:grpSpPr>
+                        <a:xfrm>
+                          <a:off x="0" y="0"/>
+                          <a:ext cx="5612518" cy="146050"/>
+                          <a:chOff x="0" y="0"/>
+                          <a:chExt cx="5636895" cy="207645"/>
+                        </a:xfrm>
+                      </wpg:grpSpPr>
+                      <wps:wsp>
+                        <wps:cNvPr id="2" name="Graphic 2"/>
+                        <wps:cNvSpPr/>
+                        <wps:spPr>
+                          <a:xfrm>
+                            <a:off x="0" y="0"/>
+                            <a:ext cx="5636895" cy="207645"/>
+                          </a:xfrm>
+                          <a:custGeom>
+                            <a:avLst/>
+                            <a:gdLst/>
+                            <a:ahLst/>
+                            <a:cxnLst/>
+                            <a:rect l="l" t="t" r="r" b="b"/>
+                            <a:pathLst>
+                              <a:path w="5636895" h="207645">
+                                <a:moveTo>
+                                  <a:pt x="5636895" y="207645"/>
+                                </a:moveTo>
+                                <a:lnTo>
+                                  <a:pt x="0" y="207645"/>
+                                </a:lnTo>
+                                <a:lnTo>
+                                  <a:pt x="0" y="0"/>
+                                </a:lnTo>
+                                <a:lnTo>
+                                  <a:pt x="5636895" y="0"/>
+                                </a:lnTo>
+                                <a:lnTo>
+                                  <a:pt x="5636895" y="207645"/>
+                                </a:lnTo>
+                                <a:close/>
+                              </a:path>
+                            </a:pathLst>
+                          </a:custGeom>
+                          <a:solidFill>
+                            <a:srgbClr val="5B9BD4"/>
+                          </a:solidFill>
+                        </wps:spPr>
+                        <wps:bodyPr wrap="square" lIns="0" tIns="0" rIns="0" bIns="0" rtlCol="0">
+                          <a:prstTxWarp prst="textNoShape">
+                            <a:avLst/>
+                          </a:prstTxWarp>
+                          <a:noAutofit/>
+                        </wps:bodyPr>
+                      </wps:wsp>
+                    </wpg:wgp>
+                  </a:graphicData>
+                </a:graphic>
+                <wp14:sizeRelH relativeFrom="page">
+                  <wp14:pctWidth>0</wp14:pctWidth>
+                </wp14:sizeRelH>
+                <wp14:sizeRelV relativeFrom="page">
+                  <wp14:pctHeight>0</wp14:pctHeight>
+                </wp14:sizeRelV>
+              </wp:anchor>
+            </w:drawing>
+          </mc:Choice>
+          <mc:Fallback>
+            <w:pict>
+              <v:group w14:anchorId="5D555DD4" id="Group 1" o:spid="_x0000_s1026" style="position:absolute;margin-left:-.05pt;margin-top:.2pt;width:441.95pt;height:11.5pt;z-index:251653120" coordsize="56368,2076" o:gfxdata="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">
+                <v:shape id="Graphic 2" o:spid="_x0000_s1027" style="position:absolute;width:56368;height:2076;visibility:visible;mso-wrap-style:square;v-text-anchor:top" coordsize="5636895,207645" o:gfxdata="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" path="m5636895,207645l,207645,,,5636895,r,207645xe" fillcolor="#5b9bd4" stroked="f">
+                  <v:path arrowok="t"/>
+                </v:shape>
+              </v:group>
+            </w:pict>
+          </mc:Fallback>
+        </mc:AlternateContent>
+      </w:r>
+      <w:r>
+        <w:rPr>
+          <w:noProof/>
+        </w:rPr>
+        <mc:AlternateContent>
+          <mc:Choice Requires="wpg">
+            <w:drawing>
+              <wp:anchor distT="0" distB="0" distL="0" distR="0" simplePos="0" relativeHeight="251648000" behindDoc="0" locked="0" layoutInCell="1" allowOverlap="1" wp14:anchorId="70C13EF8" wp14:editId="2B170151">
                 <wp:simplePos x="0" y="0"/>
                 <wp:positionH relativeFrom="page">
                   <wp:posOffset>5991225</wp:posOffset>
@@ -293,26 +400,7 @@
           </mc:Choice>
           <mc:Fallback>
             <w:pict>
-              <v:group w14:anchorId="4CC950A3" id="Group 3" o:spid="_x0000_s1026" style="position:absolute;margin-left:471.75pt;margin-top:9.25pt;width:100.5pt;height:100.5pt;z-index:251655168;mso-wrap-distance-left:0;mso-wrap-distance-right:0;mso-position-horizontal-relative:page;mso-width-relative:margin;mso-height-relative:margin" coordsize="16408,16408" o:gfxdata="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">
-                <v:shapetype id="_x0000_t75" coordsize="21600,21600" o:spt="75" o:preferrelative="t" path="m@4@5l@4@11@9@11@9@5xe" filled="f" stroked="f">
-                  <v:stroke joinstyle="miter"/>
-                  <v:formulas>
-                    <v:f eqn="if lineDrawn pixelLineWidth 0"/>
-                    <v:f eqn="sum @0 1 0"/>
-                    <v:f eqn="sum 0 0 @1"/>
-                    <v:f eqn="prod @2 1 2"/>
-                    <v:f eqn="prod @3 21600 pixelWidth"/>
-                    <v:f eqn="prod @3 21600 pixelHeight"/>
-                    <v:f eqn="sum @0 0 1"/>
-                    <v:f eqn="prod @6 1 2"/>
-                    <v:f eqn="prod @7 21600 pixelWidth"/>
-                    <v:f eqn="sum @8 21600 0"/>
-                    <v:f eqn="prod @7 21600 pixelHeight"/>
-                    <v:f eqn="sum @10 21600 0"/>
-                  </v:formulas>
-                  <v:path o:extrusionok="f" gradientshapeok="t" o:connecttype="rect"/>
-                  <o:lock v:ext="edit" aspectratio="t"/>
-                </v:shapetype>
+              <v:group w14:anchorId="7CCE8DA4" id="Group 3" o:spid="_x0000_s1026" style="position:absolute;margin-left:471.75pt;margin-top:9.25pt;width:100.5pt;height:100.5pt;z-index:251648000;mso-wrap-distance-left:0;mso-wrap-distance-right:0;mso-position-horizontal-relative:page;mso-width-relative:margin;mso-height-relative:margin" coordsize="16408,16408" o:gfxdata="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">
                 <v:shape id="Image 4" o:spid="_x0000_s1027" type="#_x0000_t75" style="position:absolute;left:285;top:618;width:15835;height:15502;visibility:visible;mso-wrap-style:square" o:gfxdata="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">
                   <v:imagedata r:id="rId7" o:title=""/>
                 </v:shape>
@@ -325,113 +413,6 @@
           </mc:Fallback>
         </mc:AlternateContent>
       </w:r>
-      <w:r>
-        <w:rPr>
-          <w:rFonts w:ascii="Times New Roman"/>
-          <w:noProof/>
-          <w:sz w:val="20"/>
-        </w:rPr>
-        <mc:AlternateContent>
-          <mc:Choice Requires="wpg">
-            <w:drawing>
-              <wp:anchor distT="0" distB="0" distL="114300" distR="114300" simplePos="0" relativeHeight="251657216" behindDoc="0" locked="0" layoutInCell="1" allowOverlap="1" wp14:anchorId="358B6A9E" wp14:editId="55EFC7F2">
-                <wp:simplePos x="0" y="0"/>
-                <wp:positionH relativeFrom="column">
-                  <wp:posOffset>-22860</wp:posOffset>
-                </wp:positionH>
-                <wp:positionV relativeFrom="paragraph">
-                  <wp:posOffset>3175</wp:posOffset>
-                </wp:positionV>
-                <wp:extent cx="5636895" cy="146050"/>
-                <wp:effectExtent l="0" t="0" r="1905" b="6350"/>
-                <wp:wrapNone/>
-                <wp:docPr id="1" name="Group 1"/>
-                <wp:cNvGraphicFramePr>
-                  <a:graphicFrameLocks xmlns:a="http://schemas.openxmlformats.org/drawingml/2006/main"/>
-                </wp:cNvGraphicFramePr>
-                <a:graphic xmlns:a="http://schemas.openxmlformats.org/drawingml/2006/main">
-                  <a:graphicData uri="http://schemas.microsoft.com/office/word/2010/wordprocessingGroup">
-                    <wpg:wgp>
-                      <wpg:cNvGrpSpPr>
-                        <a:grpSpLocks/>
-                      </wpg:cNvGrpSpPr>
-                      <wpg:grpSpPr>
-                        <a:xfrm>
-                          <a:off x="0" y="0"/>
-                          <a:ext cx="5636895" cy="146050"/>
-                          <a:chOff x="0" y="0"/>
-                          <a:chExt cx="5636895" cy="207645"/>
-                        </a:xfrm>
-                      </wpg:grpSpPr>
-                      <wps:wsp>
-                        <wps:cNvPr id="2" name="Graphic 2"/>
-                        <wps:cNvSpPr/>
-                        <wps:spPr>
-                          <a:xfrm>
-                            <a:off x="0" y="0"/>
-                            <a:ext cx="5636895" cy="207645"/>
-                          </a:xfrm>
-                          <a:custGeom>
-                            <a:avLst/>
-                            <a:gdLst/>
-                            <a:ahLst/>
-                            <a:cxnLst/>
-                            <a:rect l="l" t="t" r="r" b="b"/>
-                            <a:pathLst>
-                              <a:path w="5636895" h="207645">
-                                <a:moveTo>
-                                  <a:pt x="5636895" y="207645"/>
-                                </a:moveTo>
-                                <a:lnTo>
-                                  <a:pt x="0" y="207645"/>
-                                </a:lnTo>
-                                <a:lnTo>
-                                  <a:pt x="0" y="0"/>
-                                </a:lnTo>
-                                <a:lnTo>
-                                  <a:pt x="5636895" y="0"/>
-                                </a:lnTo>
-                                <a:lnTo>
-                                  <a:pt x="5636895" y="207645"/>
-                                </a:lnTo>
-                                <a:close/>
-                              </a:path>
-                            </a:pathLst>
-                          </a:custGeom>
-                          <a:solidFill>
-                            <a:srgbClr val="5B9BD4"/>
-                          </a:solidFill>
-                        </wps:spPr>
-                        <wps:bodyPr wrap="square" lIns="0" tIns="0" rIns="0" bIns="0" rtlCol="0">
-                          <a:prstTxWarp prst="textNoShape">
-                            <a:avLst/>
-                          </a:prstTxWarp>
-                          <a:noAutofit/>
-                        </wps:bodyPr>
-                      </wps:wsp>
-                    </wpg:wgp>
-                  </a:graphicData>
-                </a:graphic>
-                <wp14:sizeRelH relativeFrom="page">
-                  <wp14:pctWidth>0</wp14:pctWidth>
-                </wp14:sizeRelH>
-                <wp14:sizeRelV relativeFrom="page">
-                  <wp14:pctHeight>0</wp14:pctHeight>
-                </wp14:sizeRelV>
-              </wp:anchor>
-            </w:drawing>
-          </mc:Choice>
-          <mc:Fallback>
-            <w:pict>
-              <v:group w14:anchorId="78B2DE97" id="Group 1" o:spid="_x0000_s1026" style="position:absolute;margin-left:-1.8pt;margin-top:.25pt;width:443.85pt;height:11.5pt;z-index:251657216" coordsize="56368,2076" o:gfxdata="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">
-                <v:shape id="Graphic 2" o:spid="_x0000_s1027" style="position:absolute;width:56368;height:2076;visibility:visible;mso-wrap-style:square;v-text-anchor:top" coordsize="5636895,207645" o:gfxdata="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" path="m5636895,207645l,207645,,,5636895,r,207645xe" fillcolor="#5b9bd4" stroked="f">
-                  <v:path arrowok="t"/>
-                </v:shape>
-              </v:group>
-            </w:pict>
-          </mc:Fallback>
-        </mc:AlternateContent>
-      </w:r>
     </w:p>
     <w:p>
       <w:pPr>
@@ -444,7 +425,7 @@
         <mc:AlternateContent>
           <mc:Choice Requires="wps">
             <w:drawing>
-              <wp:anchor distT="45720" distB="45720" distL="114300" distR="114300" simplePos="0" relativeHeight="251667456" behindDoc="0" locked="0" layoutInCell="1" allowOverlap="1" wp14:anchorId="799296D3" wp14:editId="30597446">
+              <wp:anchor distT="45720" distB="45720" distL="114300" distR="114300" simplePos="0" relativeHeight="251678720" behindDoc="0" locked="0" layoutInCell="1" allowOverlap="1" wp14:anchorId="799296D3" wp14:editId="2E0A8927">
                 <wp:simplePos x="0" y="0"/>
                 <wp:positionH relativeFrom="column">
                   <wp:posOffset>-1270</wp:posOffset>
@@ -497,7 +478,7 @@
                                 <w:position w:val="-1"/>
                               </w:rPr>
                               <w:drawing>
-                                <wp:inline distT="0" distB="0" distL="0" distR="0" wp14:anchorId="371C2F58" wp14:editId="4F510A4D">
+                                <wp:inline distT="0" distB="0" distL="0" distR="0" wp14:anchorId="371C2F58" wp14:editId="6ECB8477">
                                   <wp:extent cx="146304" cy="106679"/>
                                   <wp:effectExtent l="0" t="0" r="0" b="0"/>
                                   <wp:docPr id="10" name="Image 10"/>
@@ -580,7 +561,7 @@
                                 <w:position w:val="-2"/>
                               </w:rPr>
                               <w:drawing>
-                                <wp:inline distT="0" distB="0" distL="0" distR="0" wp14:anchorId="730502D0" wp14:editId="2249D369">
+                                <wp:inline distT="0" distB="0" distL="0" distR="0" wp14:anchorId="730502D0" wp14:editId="196F62FC">
                                   <wp:extent cx="121920" cy="137159"/>
                                   <wp:effectExtent l="0" t="0" r="0" b="0"/>
                                   <wp:docPr id="9" name="Image 9"/>
@@ -733,7 +714,7 @@
                 <v:stroke joinstyle="miter"/>
                 <v:path gradientshapeok="t" o:connecttype="rect"/>
               </v:shapetype>
-              <v:shape id="Text Box 2" o:spid="_x0000_s1026" type="#_x0000_t202" style="position:absolute;left:0;text-align:left;margin-left:-.1pt;margin-top:53.9pt;width:221.2pt;height:52.6pt;z-index:251667456;visibility:visible;mso-wrap-style:square;mso-width-percent:0;mso-height-percent:0;mso-wrap-distance-left:9pt;mso-wrap-distance-top:3.6pt;mso-wrap-distance-right:9pt;mso-wrap-distance-bottom:3.6pt;mso-position-horizontal:absolute;mso-position-horizontal-relative:text;mso-position-vertical:absolute;mso-position-vertical-relative:text;mso-width-percent:0;mso-height-percent:0;mso-width-relative:margin;mso-height-relative:margin;v-text-anchor:top" o:gfxdata="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" filled="f" stroked="f">
+              <v:shape id="Text Box 2" o:spid="_x0000_s1026" type="#_x0000_t202" style="position:absolute;left:0;text-align:left;margin-left:-.1pt;margin-top:53.9pt;width:221.2pt;height:52.6pt;z-index:251678720;visibility:visible;mso-wrap-style:square;mso-width-percent:0;mso-height-percent:0;mso-wrap-distance-left:9pt;mso-wrap-distance-top:3.6pt;mso-wrap-distance-right:9pt;mso-wrap-distance-bottom:3.6pt;mso-position-horizontal:absolute;mso-position-horizontal-relative:text;mso-position-vertical:absolute;mso-position-vertical-relative:text;mso-width-percent:0;mso-height-percent:0;mso-width-relative:margin;mso-height-relative:margin;v-text-anchor:top" o:gfxdata="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" filled="f" stroked="f">
                 <v:textbox>
                   <w:txbxContent>
                     <w:p>
@@ -750,7 +731,7 @@
                           <w:position w:val="-1"/>
                         </w:rPr>
                         <w:drawing>
-                          <wp:inline distT="0" distB="0" distL="0" distR="0" wp14:anchorId="371C2F58" wp14:editId="4F510A4D">
+                          <wp:inline distT="0" distB="0" distL="0" distR="0" wp14:anchorId="371C2F58" wp14:editId="6ECB8477">
                             <wp:extent cx="146304" cy="106679"/>
                             <wp:effectExtent l="0" t="0" r="0" b="0"/>
                             <wp:docPr id="10" name="Image 10"/>
@@ -833,7 +814,7 @@
                           <w:position w:val="-2"/>
                         </w:rPr>
                         <w:drawing>
-                          <wp:inline distT="0" distB="0" distL="0" distR="0" wp14:anchorId="730502D0" wp14:editId="2249D369">
+                          <wp:inline distT="0" distB="0" distL="0" distR="0" wp14:anchorId="730502D0" wp14:editId="196F62FC">
                             <wp:extent cx="121920" cy="137159"/>
                             <wp:effectExtent l="0" t="0" r="0" b="0"/>
                             <wp:docPr id="9" name="Image 9"/>
@@ -977,7 +958,7 @@
         <mc:AlternateContent>
           <mc:Choice Requires="wps">
             <w:drawing>
-              <wp:anchor distT="45720" distB="45720" distL="114300" distR="114300" simplePos="0" relativeHeight="251666432" behindDoc="0" locked="0" layoutInCell="1" allowOverlap="1" wp14:anchorId="7FF9A129" wp14:editId="0DB9EA2D">
+              <wp:anchor distT="45720" distB="45720" distL="114300" distR="114300" simplePos="0" relativeHeight="251676672" behindDoc="0" locked="0" layoutInCell="1" allowOverlap="1" wp14:anchorId="7FF9A129" wp14:editId="0DB9EA2D">
                 <wp:simplePos x="0" y="0"/>
                 <wp:positionH relativeFrom="column">
                   <wp:posOffset>4407941</wp:posOffset>
@@ -1214,7 +1195,7 @@
           </mc:Choice>
           <mc:Fallback>
             <w:pict>
-              <v:shape w14:anchorId="7FF9A129" id="_x0000_s1027" type="#_x0000_t202" style="position:absolute;left:0;text-align:left;margin-left:347.1pt;margin-top:58.75pt;width:86.4pt;height:44.6pt;z-index:251666432;visibility:visible;mso-wrap-style:square;mso-width-percent:0;mso-height-percent:0;mso-wrap-distance-left:9pt;mso-wrap-distance-top:3.6pt;mso-wrap-distance-right:9pt;mso-wrap-distance-bottom:3.6pt;mso-position-horizontal:absolute;mso-position-horizontal-relative:text;mso-position-vertical:absolute;mso-position-vertical-relative:text;mso-width-percent:0;mso-height-percent:0;mso-width-relative:margin;mso-height-relative:margin;v-text-anchor:top" o:gfxdata="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" filled="f" stroked="f">
+              <v:shape w14:anchorId="7FF9A129" id="_x0000_s1027" type="#_x0000_t202" style="position:absolute;left:0;text-align:left;margin-left:347.1pt;margin-top:58.75pt;width:86.4pt;height:44.6pt;z-index:251676672;visibility:visible;mso-wrap-style:square;mso-width-percent:0;mso-height-percent:0;mso-wrap-distance-left:9pt;mso-wrap-distance-top:3.6pt;mso-wrap-distance-right:9pt;mso-wrap-distance-bottom:3.6pt;mso-position-horizontal:absolute;mso-position-horizontal-relative:text;mso-position-vertical:absolute;mso-position-vertical-relative:text;mso-width-percent:0;mso-height-percent:0;mso-width-relative:margin;mso-height-relative:margin;v-text-anchor:top" o:gfxdata="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" filled="f" stroked="f">
                 <v:textbox>
                   <w:txbxContent>
                     <w:p>
@@ -1464,7 +1445,7 @@
           <w:sz w:val="16"/>
         </w:rPr>
         <w:drawing>
-          <wp:anchor distT="0" distB="0" distL="114300" distR="114300" simplePos="0" relativeHeight="251651072" behindDoc="0" locked="0" layoutInCell="1" allowOverlap="1" wp14:anchorId="2E2F5B5D" wp14:editId="75A6BFE2">
+          <wp:anchor distT="0" distB="0" distL="114300" distR="114300" simplePos="0" relativeHeight="251642880" behindDoc="0" locked="0" layoutInCell="1" allowOverlap="1" wp14:anchorId="2E2F5B5D" wp14:editId="0F50BE5A">
             <wp:simplePos x="0" y="0"/>
             <wp:positionH relativeFrom="column">
               <wp:posOffset>2823845</wp:posOffset>
@@ -1526,7 +1507,7 @@
         <mc:AlternateContent>
           <mc:Choice Requires="wps">
             <w:drawing>
-              <wp:anchor distT="45720" distB="45720" distL="114300" distR="114300" simplePos="0" relativeHeight="251665408" behindDoc="0" locked="0" layoutInCell="1" allowOverlap="1" wp14:anchorId="2B9A34E5" wp14:editId="5C463DB3">
+              <wp:anchor distT="45720" distB="45720" distL="114300" distR="114300" simplePos="0" relativeHeight="251674624" behindDoc="0" locked="0" layoutInCell="1" allowOverlap="1" wp14:anchorId="2B9A34E5" wp14:editId="5C463DB3">
                 <wp:simplePos x="0" y="0"/>
                 <wp:positionH relativeFrom="column">
                   <wp:posOffset>2924192</wp:posOffset>
@@ -1579,18 +1560,19 @@
                               <w:rPr>
                                 <w:sz w:val="16"/>
                               </w:rPr>
-                              <w:t>24</w:t>
+                              <w:t>2</w:t>
                             </w:r>
                             <w:r>
                               <w:rPr>
                                 <w:sz w:val="16"/>
                               </w:rPr>
-                              <w:tab/>
+                              <w:t>3</w:t>
                             </w:r>
                             <w:r>
                               <w:rPr>
                                 <w:sz w:val="16"/>
                               </w:rPr>
+                              <w:tab/>
                               <w:t xml:space="preserve">      </w:t>
                             </w:r>
                             <w:r>
@@ -1674,16 +1656,7 @@
                                 <w:color w:val="5B9BD4"/>
                                 <w:sz w:val="20"/>
                               </w:rPr>
-                              <w:t xml:space="preserve">: </w:t>
-                            </w:r>
-                            <w:r>
-                              <w:rPr>
-                                <w:rFonts w:ascii="Calibri"/>
-                                <w:b/>
-                                <w:color w:val="5B9BD4"/>
-                                <w:sz w:val="20"/>
-                              </w:rPr>
-                              <w:t xml:space="preserve"> </w:t>
+                              <w:t xml:space="preserve">:  </w:t>
                             </w:r>
                             <w:r>
                               <w:rPr>
@@ -1717,17 +1690,7 @@
                                 <w:spacing w:val="-12"/>
                                 <w:sz w:val="20"/>
                               </w:rPr>
-                              <w:t xml:space="preserve"> </w:t>
-                            </w:r>
-                            <w:r>
-                              <w:rPr>
-                                <w:rFonts w:ascii="Calibri"/>
-                                <w:b/>
-                                <w:color w:val="5B9BD4"/>
-                                <w:spacing w:val="-12"/>
-                                <w:sz w:val="20"/>
-                              </w:rPr>
-                              <w:t xml:space="preserve"> </w:t>
+                              <w:t xml:space="preserve">  </w:t>
                             </w:r>
                             <w:r>
                               <w:rPr>
@@ -1781,7 +1744,7 @@
           </mc:Choice>
           <mc:Fallback>
             <w:pict>
-              <v:shape w14:anchorId="2B9A34E5" id="_x0000_s1028" type="#_x0000_t202" style="position:absolute;left:0;text-align:left;margin-left:230.25pt;margin-top:7.1pt;width:128.1pt;height:110.6pt;z-index:251665408;visibility:visible;mso-wrap-style:square;mso-width-percent:0;mso-height-percent:200;mso-wrap-distance-left:9pt;mso-wrap-distance-top:3.6pt;mso-wrap-distance-right:9pt;mso-wrap-distance-bottom:3.6pt;mso-position-horizontal:absolute;mso-position-horizontal-relative:text;mso-position-vertical:absolute;mso-position-vertical-relative:text;mso-width-percent:0;mso-height-percent:200;mso-width-relative:margin;mso-height-relative:margin;v-text-anchor:top" o:gfxdata="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" filled="f" stroked="f">
+              <v:shape w14:anchorId="2B9A34E5" id="_x0000_s1028" type="#_x0000_t202" style="position:absolute;left:0;text-align:left;margin-left:230.25pt;margin-top:7.1pt;width:128.1pt;height:110.6pt;z-index:251674624;visibility:visible;mso-wrap-style:square;mso-width-percent:0;mso-height-percent:200;mso-wrap-distance-left:9pt;mso-wrap-distance-top:3.6pt;mso-wrap-distance-right:9pt;mso-wrap-distance-bottom:3.6pt;mso-position-horizontal:absolute;mso-position-horizontal-relative:text;mso-position-vertical:absolute;mso-position-vertical-relative:text;mso-width-percent:0;mso-height-percent:200;mso-width-relative:margin;mso-height-relative:margin;v-text-anchor:top" o:gfxdata="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" filled="f" stroked="f">
                 <v:textbox style="mso-fit-shape-to-text:t">
                   <w:txbxContent>
                     <w:p>
@@ -1798,18 +1761,19 @@
                         <w:rPr>
                           <w:sz w:val="16"/>
                         </w:rPr>
-                        <w:t>24</w:t>
+                        <w:t>2</w:t>
                       </w:r>
                       <w:r>
                         <w:rPr>
                           <w:sz w:val="16"/>
                         </w:rPr>
-                        <w:tab/>
+                        <w:t>3</w:t>
                       </w:r>
                       <w:r>
                         <w:rPr>
                           <w:sz w:val="16"/>
                         </w:rPr>
+                        <w:tab/>
                         <w:t xml:space="preserve">      </w:t>
                       </w:r>
                       <w:r>
@@ -1893,16 +1857,7 @@
                           <w:color w:val="5B9BD4"/>
                           <w:sz w:val="20"/>
                         </w:rPr>
-                        <w:t xml:space="preserve">: </w:t>
-                      </w:r>
-                      <w:r>
-                        <w:rPr>
-                          <w:rFonts w:ascii="Calibri"/>
-                          <w:b/>
-                          <w:color w:val="5B9BD4"/>
-                          <w:sz w:val="20"/>
-                        </w:rPr>
-                        <w:t xml:space="preserve"> </w:t>
+                        <w:t xml:space="preserve">:  </w:t>
                       </w:r>
                       <w:r>
                         <w:rPr>
@@ -1936,17 +1891,7 @@
                           <w:spacing w:val="-12"/>
                           <w:sz w:val="20"/>
                         </w:rPr>
-                        <w:t xml:space="preserve"> </w:t>
-                      </w:r>
-                      <w:r>
-                        <w:rPr>
-                          <w:rFonts w:ascii="Calibri"/>
-                          <w:b/>
-                          <w:color w:val="5B9BD4"/>
-                          <w:spacing w:val="-12"/>
-                          <w:sz w:val="20"/>
-                        </w:rPr>
-                        <w:t xml:space="preserve"> </w:t>
+                        <w:t xml:space="preserve">  </w:t>
                       </w:r>
                       <w:r>
                         <w:rPr>
@@ -2009,7 +1954,7 @@
           <w:sz w:val="16"/>
         </w:rPr>
         <w:drawing>
-          <wp:anchor distT="0" distB="0" distL="0" distR="0" simplePos="0" relativeHeight="251636736" behindDoc="0" locked="0" layoutInCell="1" allowOverlap="1" wp14:anchorId="09F3FC3E" wp14:editId="0D30E872">
+          <wp:anchor distT="0" distB="0" distL="0" distR="0" simplePos="0" relativeHeight="251635712" behindDoc="0" locked="0" layoutInCell="1" allowOverlap="1" wp14:anchorId="09F3FC3E" wp14:editId="7CB8586B">
             <wp:simplePos x="0" y="0"/>
             <wp:positionH relativeFrom="page">
               <wp:posOffset>2915920</wp:posOffset>
@@ -2068,7 +2013,7 @@
           <w:spacing w:val="5"/>
         </w:rPr>
         <w:drawing>
-          <wp:anchor distT="0" distB="0" distL="114300" distR="114300" simplePos="0" relativeHeight="251660288" behindDoc="0" locked="0" layoutInCell="1" allowOverlap="1" wp14:anchorId="03A4F845" wp14:editId="72CE768C">
+          <wp:anchor distT="0" distB="0" distL="114300" distR="114300" simplePos="0" relativeHeight="251657216" behindDoc="0" locked="0" layoutInCell="1" allowOverlap="1" wp14:anchorId="03A4F845" wp14:editId="31A7D986">
             <wp:simplePos x="0" y="0"/>
             <wp:positionH relativeFrom="column">
               <wp:posOffset>2846070</wp:posOffset>
@@ -2154,7 +2099,7 @@
         <mc:AlternateContent>
           <mc:Choice Requires="wps">
             <w:drawing>
-              <wp:anchor distT="45720" distB="45720" distL="114300" distR="114300" simplePos="0" relativeHeight="251643904" behindDoc="0" locked="0" layoutInCell="1" allowOverlap="1" wp14:anchorId="42B41139" wp14:editId="72783FCC">
+              <wp:anchor distT="45720" distB="45720" distL="114300" distR="114300" simplePos="0" relativeHeight="251640832" behindDoc="0" locked="0" layoutInCell="1" allowOverlap="1" wp14:anchorId="42B41139" wp14:editId="6E03B18C">
                 <wp:simplePos x="0" y="0"/>
                 <wp:positionH relativeFrom="margin">
                   <wp:posOffset>183515</wp:posOffset>
@@ -2223,7 +2168,7 @@
           </mc:Choice>
           <mc:Fallback>
             <w:pict>
-              <v:shape w14:anchorId="42B41139" id="_x0000_s1029" type="#_x0000_t202" style="position:absolute;left:0;text-align:left;margin-left:14.45pt;margin-top:7.55pt;width:559.5pt;height:37.5pt;z-index:251643904;visibility:visible;mso-wrap-style:square;mso-width-percent:0;mso-height-percent:0;mso-wrap-distance-left:9pt;mso-wrap-distance-top:3.6pt;mso-wrap-distance-right:9pt;mso-wrap-distance-bottom:3.6pt;mso-position-horizontal:absolute;mso-position-horizontal-relative:margin;mso-position-vertical:absolute;mso-position-vertical-relative:text;mso-width-percent:0;mso-height-percent:0;mso-width-relative:margin;mso-height-relative:margin;v-text-anchor:top" o:gfxdata="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" filled="f" stroked="f">
+              <v:shape w14:anchorId="42B41139" id="_x0000_s1029" type="#_x0000_t202" style="position:absolute;left:0;text-align:left;margin-left:14.45pt;margin-top:7.55pt;width:559.5pt;height:37.5pt;z-index:251640832;visibility:visible;mso-wrap-style:square;mso-width-percent:0;mso-height-percent:0;mso-wrap-distance-left:9pt;mso-wrap-distance-top:3.6pt;mso-wrap-distance-right:9pt;mso-wrap-distance-bottom:3.6pt;mso-position-horizontal:absolute;mso-position-horizontal-relative:margin;mso-position-vertical:absolute;mso-position-vertical-relative:text;mso-width-percent:0;mso-height-percent:0;mso-width-relative:margin;mso-height-relative:margin;v-text-anchor:top" o:gfxdata="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" filled="f" stroked="f">
                 <v:textbox>
                   <w:txbxContent>
                     <w:p>
@@ -2380,7 +2325,7 @@
           </mc:Choice>
           <mc:Fallback>
             <w:pict>
-              <v:group w14:anchorId="2728A648" id="Group 2037253012" o:spid="_x0000_s1026" style="width:582.6pt;height:11.25pt;mso-position-horizontal-relative:char;mso-position-vertical-relative:line" coordsize="73990,2298" o:gfxdata="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">
+              <v:group w14:anchorId="08ACA32D" id="Group 2037253012" o:spid="_x0000_s1026" style="width:582.6pt;height:11.25pt;mso-position-horizontal-relative:char;mso-position-vertical-relative:line" coordsize="73990,2298" o:gfxdata="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">
                 <v:shape id="Graphic 16" o:spid="_x0000_s1027" style="position:absolute;width:73990;height:2298;visibility:visible;mso-wrap-style:square;v-text-anchor:top" coordsize="7399020,229870" o:gfxdata="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" path="m7399020,229870l,229870,,,7399020,r,229870xe" fillcolor="#5b9bd4" stroked="f">
                   <v:path arrowok="t"/>
                 </v:shape>
@@ -2587,13 +2532,22 @@
         </w:rPr>
         <w:t>,</w:t>
       </w:r>
+      <w:proofErr w:type="gramStart"/>
       <w:r>
         <w:rPr>
           <w:sz w:val="14"/>
           <w:szCs w:val="20"/>
         </w:rPr>
+        <w:t>AJAX,</w:t>
+      </w:r>
+      <w:r>
+        <w:rPr>
+          <w:sz w:val="14"/>
+          <w:szCs w:val="20"/>
+        </w:rPr>
         <w:t>PHP</w:t>
       </w:r>
+      <w:proofErr w:type="gramEnd"/>
     </w:p>
     <w:p>
       <w:pPr>
@@ -2701,7 +2655,7 @@
           <w:sz w:val="14"/>
           <w:szCs w:val="20"/>
         </w:rPr>
-        <w:t>.</w:t>
+        <w:t xml:space="preserve"> and Typescript.</w:t>
       </w:r>
     </w:p>
     <w:p>
@@ -2921,21 +2875,14 @@
           <w:sz w:val="14"/>
           <w:szCs w:val="20"/>
         </w:rPr>
-        <w:t>Advanced knowledge in using Microsoft Word, Excel, PowerPoint, and PowerPoint</w:t>
+        <w:t>Advanced knowledge in using Microsoft Word, Excel, PowerPoint</w:t>
       </w:r>
       <w:r>
         <w:rPr>
           <w:sz w:val="14"/>
           <w:szCs w:val="20"/>
         </w:rPr>
-        <w:t>.</w:t>
-      </w:r>
-      <w:r>
-        <w:rPr>
-          <w:sz w:val="14"/>
-          <w:szCs w:val="20"/>
-        </w:rPr>
-        <w:t xml:space="preserve"> </w:t>
+        <w:t xml:space="preserve"> and Photoshop.</w:t>
       </w:r>
     </w:p>
     <w:p>
@@ -3000,7 +2947,7 @@
           <w:noProof/>
         </w:rPr>
         <w:drawing>
-          <wp:anchor distT="0" distB="0" distL="0" distR="0" simplePos="0" relativeHeight="251642880" behindDoc="0" locked="0" layoutInCell="1" allowOverlap="1" wp14:anchorId="655715A5" wp14:editId="28522593">
+          <wp:anchor distT="0" distB="0" distL="0" distR="0" simplePos="0" relativeHeight="251637760" behindDoc="0" locked="0" layoutInCell="1" allowOverlap="1" wp14:anchorId="655715A5" wp14:editId="4724E8CC">
             <wp:simplePos x="0" y="0"/>
             <wp:positionH relativeFrom="page">
               <wp:posOffset>3952556</wp:posOffset>
@@ -3096,7 +3043,7 @@
         <mc:AlternateContent>
           <mc:Choice Requires="wpg">
             <w:drawing>
-              <wp:anchor distT="0" distB="0" distL="0" distR="0" simplePos="0" relativeHeight="251659264" behindDoc="0" locked="0" layoutInCell="1" allowOverlap="1" wp14:anchorId="14721816" wp14:editId="6AD67E7B">
+              <wp:anchor distT="0" distB="0" distL="0" distR="0" simplePos="0" relativeHeight="251655168" behindDoc="0" locked="0" layoutInCell="1" allowOverlap="1" wp14:anchorId="14721816" wp14:editId="3712E50F">
                 <wp:simplePos x="0" y="0"/>
                 <wp:positionH relativeFrom="page">
                   <wp:posOffset>4231643</wp:posOffset>
@@ -3269,7 +3216,7 @@
           </mc:Choice>
           <mc:Fallback>
             <w:pict>
-              <v:group w14:anchorId="5FBD425D" id="Group 20" o:spid="_x0000_s1026" style="position:absolute;margin-left:333.2pt;margin-top:2.6pt;width:7pt;height:91.8pt;z-index:251659264;mso-wrap-distance-left:0;mso-wrap-distance-right:0;mso-position-horizontal-relative:page;mso-width-relative:margin;mso-height-relative:margin" coordsize="889,11658" o:gfxdata="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">
+              <v:group w14:anchorId="3C669863" id="Group 20" o:spid="_x0000_s1026" style="position:absolute;margin-left:333.2pt;margin-top:2.6pt;width:7pt;height:91.8pt;z-index:251655168;mso-wrap-distance-left:0;mso-wrap-distance-right:0;mso-position-horizontal-relative:page;mso-width-relative:margin;mso-height-relative:margin" coordsize="889,11658" o:gfxdata="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">
                 <v:shape id="Graphic 21" o:spid="_x0000_s1027" style="position:absolute;left:380;top:825;width:127;height:10008;visibility:visible;mso-wrap-style:square;v-text-anchor:top" coordsize="12700,1000760" o:gfxdata="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" path="m12700,1000759r-12700,l,,12700,r,1000759xe" fillcolor="#5b9bd4" stroked="f">
                   <v:path arrowok="t"/>
                 </v:shape>
@@ -3830,7 +3777,7 @@
           </mc:Choice>
           <mc:Fallback>
             <w:pict>
-              <v:group w14:anchorId="4E41B37C" id="Group 27" o:spid="_x0000_s1026" style="width:582.6pt;height:4.5pt;mso-position-horizontal-relative:char;mso-position-vertical-relative:line" coordorigin=",-1428" coordsize="73990,2298" o:gfxdata="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">
+              <v:group w14:anchorId="605DDDDF" id="Group 27" o:spid="_x0000_s1026" style="width:582.6pt;height:4.5pt;mso-position-horizontal-relative:char;mso-position-vertical-relative:line" coordorigin=",-1428" coordsize="73990,2298" o:gfxdata="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">
                 <v:shape id="Graphic 28" o:spid="_x0000_s1027" style="position:absolute;top:-1428;width:73990;height:2297;visibility:visible;mso-wrap-style:square;v-text-anchor:top" coordsize="7399020,229870" o:gfxdata="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" path="m7399020,229870l,229870,,,7399020,r,229870xe" fillcolor="#5b9bd4" stroked="f">
                   <v:path arrowok="t"/>
                 </v:shape>
@@ -3846,8 +3793,1129 @@
         <w:pStyle w:val="Heading1"/>
         <w:spacing w:before="98"/>
         <w:ind w:right="564"/>
-        <w:jc w:val="center"/>
-      </w:pPr>
+      </w:pPr>
+      <w:r>
+        <w:rPr>
+          <w:noProof/>
+          <w:color w:val="5B9BD4"/>
+        </w:rPr>
+        <mc:AlternateContent>
+          <mc:Choice Requires="wps">
+            <w:drawing>
+              <wp:anchor distT="45720" distB="45720" distL="114300" distR="114300" simplePos="0" relativeHeight="251681792" behindDoc="0" locked="0" layoutInCell="1" allowOverlap="1" wp14:anchorId="18065362" wp14:editId="0840C9CC">
+                <wp:simplePos x="0" y="0"/>
+                <wp:positionH relativeFrom="column">
+                  <wp:posOffset>4461993</wp:posOffset>
+                </wp:positionH>
+                <wp:positionV relativeFrom="paragraph">
+                  <wp:posOffset>10236</wp:posOffset>
+                </wp:positionV>
+                <wp:extent cx="2975982" cy="4421874"/>
+                <wp:effectExtent l="0" t="0" r="0" b="0"/>
+                <wp:wrapNone/>
+                <wp:docPr id="1955136703" name="Text Box 2"/>
+                <wp:cNvGraphicFramePr>
+                  <a:graphicFrameLocks xmlns:a="http://schemas.openxmlformats.org/drawingml/2006/main"/>
+                </wp:cNvGraphicFramePr>
+                <a:graphic xmlns:a="http://schemas.openxmlformats.org/drawingml/2006/main">
+                  <a:graphicData uri="http://schemas.microsoft.com/office/word/2010/wordprocessingShape">
+                    <wps:wsp>
+                      <wps:cNvSpPr txBox="1">
+                        <a:spLocks noChangeArrowheads="1"/>
+                      </wps:cNvSpPr>
+                      <wps:spPr bwMode="auto">
+                        <a:xfrm>
+                          <a:off x="0" y="0"/>
+                          <a:ext cx="2975982" cy="4421874"/>
+                        </a:xfrm>
+                        <a:prstGeom prst="rect">
+                          <a:avLst/>
+                        </a:prstGeom>
+                        <a:noFill/>
+                        <a:ln w="9525">
+                          <a:noFill/>
+                          <a:miter lim="800000"/>
+                          <a:headEnd/>
+                          <a:tailEnd/>
+                        </a:ln>
+                      </wps:spPr>
+                      <wps:txbx>
+                        <w:txbxContent>
+                          <w:p>
+                            <w:pPr>
+                              <w:pStyle w:val="ListParagraph"/>
+                              <w:numPr>
+                                <w:ilvl w:val="0"/>
+                                <w:numId w:val="2"/>
+                              </w:numPr>
+                              <w:spacing w:line="276" w:lineRule="auto"/>
+                              <w:jc w:val="center"/>
+                              <w:rPr>
+                                <w:rFonts w:ascii="Times New Roman" w:hAnsi="Times New Roman" w:cs="Times New Roman"/>
+                                <w:b/>
+                                <w:bCs/>
+                                <w:color w:val="5B9BD4"/>
+                                <w:sz w:val="28"/>
+                                <w:szCs w:val="28"/>
+                              </w:rPr>
+                            </w:pPr>
+                            <w:r>
+                              <w:rPr>
+                                <w:rFonts w:ascii="Times New Roman" w:hAnsi="Times New Roman" w:cs="Times New Roman"/>
+                                <w:b/>
+                                <w:bCs/>
+                                <w:color w:val="5B9BD4"/>
+                                <w:sz w:val="28"/>
+                                <w:szCs w:val="28"/>
+                              </w:rPr>
+                              <w:t xml:space="preserve">RECENT </w:t>
+                            </w:r>
+                            <w:r>
+                              <w:rPr>
+                                <w:rFonts w:ascii="Times New Roman" w:hAnsi="Times New Roman" w:cs="Times New Roman"/>
+                                <w:b/>
+                                <w:bCs/>
+                                <w:color w:val="5B9BD4"/>
+                                <w:sz w:val="28"/>
+                                <w:szCs w:val="28"/>
+                              </w:rPr>
+                              <w:t>PROJECTS</w:t>
+                            </w:r>
+                          </w:p>
+                          <w:p>
+                            <w:pPr>
+                              <w:rPr>
+                                <w:b/>
+                                <w:bCs/>
+                                <w:color w:val="000000" w:themeColor="text1"/>
+                              </w:rPr>
+                            </w:pPr>
+                            <w:r>
+                              <w:rPr>
+                                <w:b/>
+                                <w:bCs/>
+                                <w:color w:val="000000" w:themeColor="text1"/>
+                              </w:rPr>
+                              <w:t>UI/UX For User Learning</w:t>
+                            </w:r>
+                          </w:p>
+                          <w:p>
+                            <w:pPr>
+                              <w:rPr>
+                                <w:rFonts w:ascii="Times New Roman" w:hAnsi="Times New Roman" w:cs="Times New Roman"/>
+                                <w:color w:val="000000" w:themeColor="text1"/>
+                                <w:sz w:val="18"/>
+                                <w:szCs w:val="18"/>
+                              </w:rPr>
+                            </w:pPr>
+                            <w:proofErr w:type="gramStart"/>
+                            <w:r>
+                              <w:rPr>
+                                <w:rFonts w:ascii="Times New Roman" w:hAnsi="Times New Roman" w:cs="Times New Roman"/>
+                                <w:color w:val="000000" w:themeColor="text1"/>
+                                <w:sz w:val="18"/>
+                                <w:szCs w:val="18"/>
+                              </w:rPr>
+                              <w:t>HTML,CSS</w:t>
+                            </w:r>
+                            <w:proofErr w:type="gramEnd"/>
+                            <w:r>
+                              <w:rPr>
+                                <w:rFonts w:ascii="Times New Roman" w:hAnsi="Times New Roman" w:cs="Times New Roman"/>
+                                <w:color w:val="000000" w:themeColor="text1"/>
+                                <w:sz w:val="18"/>
+                                <w:szCs w:val="18"/>
+                              </w:rPr>
+                              <w:t>,</w:t>
+                            </w:r>
+                            <w:proofErr w:type="gramStart"/>
+                            <w:r>
+                              <w:rPr>
+                                <w:rFonts w:ascii="Times New Roman" w:hAnsi="Times New Roman" w:cs="Times New Roman"/>
+                                <w:color w:val="000000" w:themeColor="text1"/>
+                                <w:sz w:val="18"/>
+                                <w:szCs w:val="18"/>
+                              </w:rPr>
+                              <w:t>Jquery,Ajax</w:t>
+                            </w:r>
+                            <w:proofErr w:type="gramEnd"/>
+                            <w:r>
+                              <w:rPr>
+                                <w:rFonts w:ascii="Times New Roman" w:hAnsi="Times New Roman" w:cs="Times New Roman"/>
+                                <w:color w:val="000000" w:themeColor="text1"/>
+                                <w:sz w:val="18"/>
+                                <w:szCs w:val="18"/>
+                              </w:rPr>
+                              <w:t>,</w:t>
+                            </w:r>
+                            <w:proofErr w:type="gramStart"/>
+                            <w:r>
+                              <w:rPr>
+                                <w:rFonts w:ascii="Times New Roman" w:hAnsi="Times New Roman" w:cs="Times New Roman"/>
+                                <w:color w:val="000000" w:themeColor="text1"/>
+                                <w:sz w:val="18"/>
+                                <w:szCs w:val="18"/>
+                              </w:rPr>
+                              <w:t>PHP,MySQL</w:t>
+                            </w:r>
+                            <w:proofErr w:type="gramEnd"/>
+                            <w:r>
+                              <w:rPr>
+                                <w:rFonts w:ascii="Times New Roman" w:hAnsi="Times New Roman" w:cs="Times New Roman"/>
+                                <w:color w:val="000000" w:themeColor="text1"/>
+                                <w:sz w:val="18"/>
+                                <w:szCs w:val="18"/>
+                              </w:rPr>
+                              <w:t>,</w:t>
+                            </w:r>
+                            <w:proofErr w:type="gramStart"/>
+                            <w:r>
+                              <w:rPr>
+                                <w:rFonts w:ascii="Times New Roman" w:hAnsi="Times New Roman" w:cs="Times New Roman"/>
+                                <w:color w:val="000000" w:themeColor="text1"/>
+                                <w:sz w:val="18"/>
+                                <w:szCs w:val="18"/>
+                              </w:rPr>
+                              <w:t>GoogleIcons,GoogleFonts</w:t>
+                            </w:r>
+                            <w:proofErr w:type="gramEnd"/>
+                            <w:r>
+                              <w:rPr>
+                                <w:rFonts w:ascii="Times New Roman" w:hAnsi="Times New Roman" w:cs="Times New Roman"/>
+                                <w:color w:val="000000" w:themeColor="text1"/>
+                                <w:sz w:val="18"/>
+                                <w:szCs w:val="18"/>
+                              </w:rPr>
+                              <w:t>,</w:t>
+                            </w:r>
+                            <w:proofErr w:type="gramStart"/>
+                            <w:r>
+                              <w:rPr>
+                                <w:rFonts w:ascii="Times New Roman" w:hAnsi="Times New Roman" w:cs="Times New Roman"/>
+                                <w:color w:val="000000" w:themeColor="text1"/>
+                                <w:sz w:val="18"/>
+                                <w:szCs w:val="18"/>
+                              </w:rPr>
+                              <w:t>VideoJS,EmailJS</w:t>
+                            </w:r>
+                            <w:proofErr w:type="gramEnd"/>
+                            <w:r>
+                              <w:rPr>
+                                <w:rFonts w:ascii="Times New Roman" w:hAnsi="Times New Roman" w:cs="Times New Roman"/>
+                                <w:color w:val="000000" w:themeColor="text1"/>
+                                <w:sz w:val="18"/>
+                                <w:szCs w:val="18"/>
+                              </w:rPr>
+                              <w:t>,</w:t>
+                            </w:r>
+                            <w:proofErr w:type="gramStart"/>
+                            <w:r>
+                              <w:rPr>
+                                <w:rFonts w:ascii="Times New Roman" w:hAnsi="Times New Roman" w:cs="Times New Roman"/>
+                                <w:color w:val="000000" w:themeColor="text1"/>
+                                <w:sz w:val="18"/>
+                                <w:szCs w:val="18"/>
+                              </w:rPr>
+                              <w:t>Bootstrap,SweetAlert</w:t>
+                            </w:r>
+                            <w:proofErr w:type="gramEnd"/>
+                          </w:p>
+                          <w:p>
+                            <w:pPr>
+                              <w:pStyle w:val="ListParagraph"/>
+                              <w:numPr>
+                                <w:ilvl w:val="0"/>
+                                <w:numId w:val="3"/>
+                              </w:numPr>
+                              <w:rPr>
+                                <w:color w:val="000000" w:themeColor="text1"/>
+                                <w:sz w:val="16"/>
+                                <w:szCs w:val="16"/>
+                              </w:rPr>
+                            </w:pPr>
+                            <w:r>
+                              <w:rPr>
+                                <w:color w:val="000000" w:themeColor="text1"/>
+                                <w:sz w:val="16"/>
+                                <w:szCs w:val="16"/>
+                              </w:rPr>
+                              <w:t>This is capstone I've handled for a student, about UI/UX Design teaches users to enhance their skills in UI/UX design using the video posted by the admin.</w:t>
+                            </w:r>
+                          </w:p>
+                          <w:p>
+                            <w:pPr>
+                              <w:pStyle w:val="ListParagraph"/>
+                              <w:numPr>
+                                <w:ilvl w:val="0"/>
+                                <w:numId w:val="3"/>
+                              </w:numPr>
+                              <w:rPr>
+                                <w:color w:val="000000" w:themeColor="text1"/>
+                                <w:sz w:val="16"/>
+                                <w:szCs w:val="16"/>
+                              </w:rPr>
+                            </w:pPr>
+                            <w:r>
+                              <w:rPr>
+                                <w:color w:val="000000" w:themeColor="text1"/>
+                                <w:sz w:val="16"/>
+                                <w:szCs w:val="16"/>
+                              </w:rPr>
+                              <w:t xml:space="preserve">Admin can add video, </w:t>
+                            </w:r>
+                            <w:proofErr w:type="spellStart"/>
+                            <w:proofErr w:type="gramStart"/>
+                            <w:r>
+                              <w:rPr>
+                                <w:color w:val="000000" w:themeColor="text1"/>
+                                <w:sz w:val="16"/>
+                                <w:szCs w:val="16"/>
+                              </w:rPr>
+                              <w:t>quiz,delete</w:t>
+                            </w:r>
+                            <w:proofErr w:type="spellEnd"/>
+                            <w:proofErr w:type="gramEnd"/>
+                            <w:r>
+                              <w:rPr>
+                                <w:color w:val="000000" w:themeColor="text1"/>
+                                <w:sz w:val="16"/>
+                                <w:szCs w:val="16"/>
+                              </w:rPr>
+                              <w:t>, edit, and track quiz results for every user, and admin can also approve selected users only for their website and see the user account list.</w:t>
+                            </w:r>
+                          </w:p>
+                          <w:p>
+                            <w:pPr>
+                              <w:pStyle w:val="ListParagraph"/>
+                              <w:numPr>
+                                <w:ilvl w:val="0"/>
+                                <w:numId w:val="3"/>
+                              </w:numPr>
+                              <w:rPr>
+                                <w:color w:val="000000" w:themeColor="text1"/>
+                                <w:sz w:val="16"/>
+                                <w:szCs w:val="16"/>
+                              </w:rPr>
+                            </w:pPr>
+                            <w:r>
+                              <w:rPr>
+                                <w:color w:val="000000" w:themeColor="text1"/>
+                                <w:sz w:val="16"/>
+                                <w:szCs w:val="16"/>
+                              </w:rPr>
+                              <w:t>On the user side, the user can choose the video they want and play it. After the video, he or she is allowed to answer the question to test what they learned from the video they watched.</w:t>
+                            </w:r>
+                          </w:p>
+                          <w:p>
+                            <w:pPr>
+                              <w:pStyle w:val="ListParagraph"/>
+                              <w:numPr>
+                                <w:ilvl w:val="0"/>
+                                <w:numId w:val="3"/>
+                              </w:numPr>
+                              <w:rPr>
+                                <w:color w:val="000000" w:themeColor="text1"/>
+                                <w:sz w:val="16"/>
+                                <w:szCs w:val="16"/>
+                              </w:rPr>
+                            </w:pPr>
+                            <w:r>
+                              <w:rPr>
+                                <w:color w:val="000000" w:themeColor="text1"/>
+                                <w:sz w:val="16"/>
+                                <w:szCs w:val="16"/>
+                              </w:rPr>
+                              <w:t>The user can also comment on the video. Selected users who only have a specific email can register on a website.</w:t>
+                            </w:r>
+                            <w:r>
+                              <w:rPr>
+                                <w:color w:val="000000" w:themeColor="text1"/>
+                                <w:sz w:val="16"/>
+                                <w:szCs w:val="16"/>
+                              </w:rPr>
+                              <w:br/>
+                            </w:r>
+                          </w:p>
+                          <w:p>
+                            <w:pPr>
+                              <w:rPr>
+                                <w:rFonts w:ascii="Times New Roman" w:hAnsi="Times New Roman" w:cs="Times New Roman"/>
+                                <w:color w:val="000000" w:themeColor="text1"/>
+                                <w:sz w:val="18"/>
+                                <w:szCs w:val="18"/>
+                              </w:rPr>
+                            </w:pPr>
+                            <w:r>
+                              <w:rPr>
+                                <w:b/>
+                                <w:bCs/>
+                                <w:color w:val="000000" w:themeColor="text1"/>
+                              </w:rPr>
+                              <w:t>Health Care Management System</w:t>
+                            </w:r>
+                            <w:r>
+                              <w:rPr>
+                                <w:rFonts w:ascii="Times New Roman" w:hAnsi="Times New Roman" w:cs="Times New Roman"/>
+                                <w:b/>
+                                <w:bCs/>
+                                <w:color w:val="000000" w:themeColor="text1"/>
+                              </w:rPr>
+                              <w:br/>
+                            </w:r>
+                            <w:proofErr w:type="gramStart"/>
+                            <w:r>
+                              <w:rPr>
+                                <w:rFonts w:ascii="Times New Roman" w:hAnsi="Times New Roman" w:cs="Times New Roman"/>
+                                <w:color w:val="000000" w:themeColor="text1"/>
+                                <w:sz w:val="18"/>
+                                <w:szCs w:val="18"/>
+                              </w:rPr>
+                              <w:t>HTML,CSS</w:t>
+                            </w:r>
+                            <w:proofErr w:type="gramEnd"/>
+                            <w:r>
+                              <w:rPr>
+                                <w:rFonts w:ascii="Times New Roman" w:hAnsi="Times New Roman" w:cs="Times New Roman"/>
+                                <w:color w:val="000000" w:themeColor="text1"/>
+                                <w:sz w:val="18"/>
+                                <w:szCs w:val="18"/>
+                              </w:rPr>
+                              <w:t>,</w:t>
+                            </w:r>
+                            <w:proofErr w:type="gramStart"/>
+                            <w:r>
+                              <w:rPr>
+                                <w:rFonts w:ascii="Times New Roman" w:hAnsi="Times New Roman" w:cs="Times New Roman"/>
+                                <w:color w:val="000000" w:themeColor="text1"/>
+                                <w:sz w:val="18"/>
+                                <w:szCs w:val="18"/>
+                              </w:rPr>
+                              <w:t>Jquery,Ajax</w:t>
+                            </w:r>
+                            <w:proofErr w:type="gramEnd"/>
+                            <w:r>
+                              <w:rPr>
+                                <w:rFonts w:ascii="Times New Roman" w:hAnsi="Times New Roman" w:cs="Times New Roman"/>
+                                <w:color w:val="000000" w:themeColor="text1"/>
+                                <w:sz w:val="18"/>
+                                <w:szCs w:val="18"/>
+                              </w:rPr>
+                              <w:t>,</w:t>
+                            </w:r>
+                            <w:proofErr w:type="gramStart"/>
+                            <w:r>
+                              <w:rPr>
+                                <w:rFonts w:ascii="Times New Roman" w:hAnsi="Times New Roman" w:cs="Times New Roman"/>
+                                <w:color w:val="000000" w:themeColor="text1"/>
+                                <w:sz w:val="18"/>
+                                <w:szCs w:val="18"/>
+                              </w:rPr>
+                              <w:t>PHP,MySQL</w:t>
+                            </w:r>
+                            <w:proofErr w:type="gramEnd"/>
+                            <w:r>
+                              <w:rPr>
+                                <w:rFonts w:ascii="Times New Roman" w:hAnsi="Times New Roman" w:cs="Times New Roman"/>
+                                <w:color w:val="000000" w:themeColor="text1"/>
+                                <w:sz w:val="18"/>
+                                <w:szCs w:val="18"/>
+                              </w:rPr>
+                              <w:t>,</w:t>
+                            </w:r>
+                            <w:proofErr w:type="gramStart"/>
+                            <w:r>
+                              <w:rPr>
+                                <w:rFonts w:ascii="Times New Roman" w:hAnsi="Times New Roman" w:cs="Times New Roman"/>
+                                <w:color w:val="000000" w:themeColor="text1"/>
+                                <w:sz w:val="18"/>
+                                <w:szCs w:val="18"/>
+                              </w:rPr>
+                              <w:t>GoogleIcons,GoogleFonts</w:t>
+                            </w:r>
+                            <w:proofErr w:type="gramEnd"/>
+                            <w:r>
+                              <w:rPr>
+                                <w:rFonts w:ascii="Times New Roman" w:hAnsi="Times New Roman" w:cs="Times New Roman"/>
+                                <w:color w:val="000000" w:themeColor="text1"/>
+                                <w:sz w:val="18"/>
+                                <w:szCs w:val="18"/>
+                              </w:rPr>
+                              <w:t>,</w:t>
+                            </w:r>
+                            <w:proofErr w:type="gramStart"/>
+                            <w:r>
+                              <w:rPr>
+                                <w:rFonts w:ascii="Times New Roman" w:hAnsi="Times New Roman" w:cs="Times New Roman"/>
+                                <w:color w:val="000000" w:themeColor="text1"/>
+                                <w:sz w:val="18"/>
+                                <w:szCs w:val="18"/>
+                              </w:rPr>
+                              <w:t>EmailJS,Bootstrap</w:t>
+                            </w:r>
+                            <w:proofErr w:type="gramEnd"/>
+                            <w:r>
+                              <w:rPr>
+                                <w:rFonts w:ascii="Times New Roman" w:hAnsi="Times New Roman" w:cs="Times New Roman"/>
+                                <w:color w:val="000000" w:themeColor="text1"/>
+                                <w:sz w:val="18"/>
+                                <w:szCs w:val="18"/>
+                              </w:rPr>
+                              <w:t>,SweetAlert</w:t>
+                            </w:r>
+                          </w:p>
+                          <w:p>
+                            <w:pPr>
+                              <w:pStyle w:val="ListParagraph"/>
+                              <w:numPr>
+                                <w:ilvl w:val="0"/>
+                                <w:numId w:val="4"/>
+                              </w:numPr>
+                              <w:rPr>
+                                <w:color w:val="000000" w:themeColor="text1"/>
+                                <w:sz w:val="16"/>
+                                <w:szCs w:val="16"/>
+                              </w:rPr>
+                            </w:pPr>
+                            <w:r>
+                              <w:rPr>
+                                <w:color w:val="000000" w:themeColor="text1"/>
+                                <w:sz w:val="16"/>
+                                <w:szCs w:val="16"/>
+                              </w:rPr>
+                              <w:t>This is capstone I've handled for student a health care management system from a student. This system can make an appointment for a patient who already has an account on the application</w:t>
+                            </w:r>
+                            <w:r>
+                              <w:rPr>
+                                <w:color w:val="000000" w:themeColor="text1"/>
+                                <w:sz w:val="16"/>
+                                <w:szCs w:val="16"/>
+                              </w:rPr>
+                              <w:t>.</w:t>
+                            </w:r>
+                          </w:p>
+                          <w:p>
+                            <w:pPr>
+                              <w:pStyle w:val="ListParagraph"/>
+                              <w:numPr>
+                                <w:ilvl w:val="0"/>
+                                <w:numId w:val="4"/>
+                              </w:numPr>
+                              <w:rPr>
+                                <w:color w:val="000000" w:themeColor="text1"/>
+                                <w:sz w:val="16"/>
+                                <w:szCs w:val="16"/>
+                              </w:rPr>
+                            </w:pPr>
+                            <w:r>
+                              <w:rPr>
+                                <w:color w:val="000000" w:themeColor="text1"/>
+                                <w:sz w:val="16"/>
+                                <w:szCs w:val="16"/>
+                              </w:rPr>
+                              <w:t>An admin that can assign the appointment to a doctor. The doctor also has an account to accept the appointment and has the ability to discharge the patient.</w:t>
+                            </w:r>
+                          </w:p>
+                          <w:p>
+                            <w:pPr>
+                              <w:rPr>
+                                <w:b/>
+                                <w:bCs/>
+                                <w:color w:val="000000" w:themeColor="text1"/>
+                              </w:rPr>
+                            </w:pPr>
+                            <w:r>
+                              <w:rPr>
+                                <w:rFonts w:ascii="Times New Roman" w:hAnsi="Times New Roman" w:cs="Times New Roman"/>
+                                <w:color w:val="000000" w:themeColor="text1"/>
+                                <w:sz w:val="18"/>
+                                <w:szCs w:val="18"/>
+                              </w:rPr>
+                              <w:br/>
+                            </w:r>
+                          </w:p>
+                          <w:p>
+                            <w:pPr>
+                              <w:rPr>
+                                <w:rFonts w:ascii="Times New Roman" w:hAnsi="Times New Roman" w:cs="Times New Roman"/>
+                                <w:b/>
+                                <w:bCs/>
+                                <w:color w:val="000000" w:themeColor="text1"/>
+                              </w:rPr>
+                            </w:pPr>
+                          </w:p>
+                          <w:p>
+                            <w:pPr>
+                              <w:rPr>
+                                <w:color w:val="000000" w:themeColor="text1"/>
+                                <w:sz w:val="16"/>
+                                <w:szCs w:val="16"/>
+                              </w:rPr>
+                            </w:pPr>
+                          </w:p>
+                          <w:p>
+                            <w:pPr>
+                              <w:jc w:val="center"/>
+                              <w:rPr>
+                                <w:sz w:val="28"/>
+                                <w:szCs w:val="28"/>
+                              </w:rPr>
+                            </w:pPr>
+                          </w:p>
+                        </w:txbxContent>
+                      </wps:txbx>
+                      <wps:bodyPr rot="0" vert="horz" wrap="square" lIns="91440" tIns="45720" rIns="91440" bIns="45720" anchor="t" anchorCtr="0">
+                        <a:noAutofit/>
+                      </wps:bodyPr>
+                    </wps:wsp>
+                  </a:graphicData>
+                </a:graphic>
+                <wp14:sizeRelH relativeFrom="margin">
+                  <wp14:pctWidth>0</wp14:pctWidth>
+                </wp14:sizeRelH>
+                <wp14:sizeRelV relativeFrom="margin">
+                  <wp14:pctHeight>0</wp14:pctHeight>
+                </wp14:sizeRelV>
+              </wp:anchor>
+            </w:drawing>
+          </mc:Choice>
+          <mc:Fallback>
+            <w:pict>
+              <v:shape w14:anchorId="18065362" id="_x0000_s1030" type="#_x0000_t202" style="position:absolute;margin-left:351.35pt;margin-top:.8pt;width:234.35pt;height:348.2pt;z-index:251681792;visibility:visible;mso-wrap-style:square;mso-width-percent:0;mso-height-percent:0;mso-wrap-distance-left:9pt;mso-wrap-distance-top:3.6pt;mso-wrap-distance-right:9pt;mso-wrap-distance-bottom:3.6pt;mso-position-horizontal:absolute;mso-position-horizontal-relative:text;mso-position-vertical:absolute;mso-position-vertical-relative:text;mso-width-percent:0;mso-height-percent:0;mso-width-relative:margin;mso-height-relative:margin;v-text-anchor:top" o:gfxdata="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" filled="f" stroked="f">
+                <v:textbox>
+                  <w:txbxContent>
+                    <w:p>
+                      <w:pPr>
+                        <w:pStyle w:val="ListParagraph"/>
+                        <w:numPr>
+                          <w:ilvl w:val="0"/>
+                          <w:numId w:val="2"/>
+                        </w:numPr>
+                        <w:spacing w:line="276" w:lineRule="auto"/>
+                        <w:jc w:val="center"/>
+                        <w:rPr>
+                          <w:rFonts w:ascii="Times New Roman" w:hAnsi="Times New Roman" w:cs="Times New Roman"/>
+                          <w:b/>
+                          <w:bCs/>
+                          <w:color w:val="5B9BD4"/>
+                          <w:sz w:val="28"/>
+                          <w:szCs w:val="28"/>
+                        </w:rPr>
+                      </w:pPr>
+                      <w:r>
+                        <w:rPr>
+                          <w:rFonts w:ascii="Times New Roman" w:hAnsi="Times New Roman" w:cs="Times New Roman"/>
+                          <w:b/>
+                          <w:bCs/>
+                          <w:color w:val="5B9BD4"/>
+                          <w:sz w:val="28"/>
+                          <w:szCs w:val="28"/>
+                        </w:rPr>
+                        <w:t xml:space="preserve">RECENT </w:t>
+                      </w:r>
+                      <w:r>
+                        <w:rPr>
+                          <w:rFonts w:ascii="Times New Roman" w:hAnsi="Times New Roman" w:cs="Times New Roman"/>
+                          <w:b/>
+                          <w:bCs/>
+                          <w:color w:val="5B9BD4"/>
+                          <w:sz w:val="28"/>
+                          <w:szCs w:val="28"/>
+                        </w:rPr>
+                        <w:t>PROJECTS</w:t>
+                      </w:r>
+                    </w:p>
+                    <w:p>
+                      <w:pPr>
+                        <w:rPr>
+                          <w:b/>
+                          <w:bCs/>
+                          <w:color w:val="000000" w:themeColor="text1"/>
+                        </w:rPr>
+                      </w:pPr>
+                      <w:r>
+                        <w:rPr>
+                          <w:b/>
+                          <w:bCs/>
+                          <w:color w:val="000000" w:themeColor="text1"/>
+                        </w:rPr>
+                        <w:t>UI/UX For User Learning</w:t>
+                      </w:r>
+                    </w:p>
+                    <w:p>
+                      <w:pPr>
+                        <w:rPr>
+                          <w:rFonts w:ascii="Times New Roman" w:hAnsi="Times New Roman" w:cs="Times New Roman"/>
+                          <w:color w:val="000000" w:themeColor="text1"/>
+                          <w:sz w:val="18"/>
+                          <w:szCs w:val="18"/>
+                        </w:rPr>
+                      </w:pPr>
+                      <w:proofErr w:type="gramStart"/>
+                      <w:r>
+                        <w:rPr>
+                          <w:rFonts w:ascii="Times New Roman" w:hAnsi="Times New Roman" w:cs="Times New Roman"/>
+                          <w:color w:val="000000" w:themeColor="text1"/>
+                          <w:sz w:val="18"/>
+                          <w:szCs w:val="18"/>
+                        </w:rPr>
+                        <w:t>HTML,CSS</w:t>
+                      </w:r>
+                      <w:proofErr w:type="gramEnd"/>
+                      <w:r>
+                        <w:rPr>
+                          <w:rFonts w:ascii="Times New Roman" w:hAnsi="Times New Roman" w:cs="Times New Roman"/>
+                          <w:color w:val="000000" w:themeColor="text1"/>
+                          <w:sz w:val="18"/>
+                          <w:szCs w:val="18"/>
+                        </w:rPr>
+                        <w:t>,</w:t>
+                      </w:r>
+                      <w:proofErr w:type="gramStart"/>
+                      <w:r>
+                        <w:rPr>
+                          <w:rFonts w:ascii="Times New Roman" w:hAnsi="Times New Roman" w:cs="Times New Roman"/>
+                          <w:color w:val="000000" w:themeColor="text1"/>
+                          <w:sz w:val="18"/>
+                          <w:szCs w:val="18"/>
+                        </w:rPr>
+                        <w:t>Jquery,Ajax</w:t>
+                      </w:r>
+                      <w:proofErr w:type="gramEnd"/>
+                      <w:r>
+                        <w:rPr>
+                          <w:rFonts w:ascii="Times New Roman" w:hAnsi="Times New Roman" w:cs="Times New Roman"/>
+                          <w:color w:val="000000" w:themeColor="text1"/>
+                          <w:sz w:val="18"/>
+                          <w:szCs w:val="18"/>
+                        </w:rPr>
+                        <w:t>,</w:t>
+                      </w:r>
+                      <w:proofErr w:type="gramStart"/>
+                      <w:r>
+                        <w:rPr>
+                          <w:rFonts w:ascii="Times New Roman" w:hAnsi="Times New Roman" w:cs="Times New Roman"/>
+                          <w:color w:val="000000" w:themeColor="text1"/>
+                          <w:sz w:val="18"/>
+                          <w:szCs w:val="18"/>
+                        </w:rPr>
+                        <w:t>PHP,MySQL</w:t>
+                      </w:r>
+                      <w:proofErr w:type="gramEnd"/>
+                      <w:r>
+                        <w:rPr>
+                          <w:rFonts w:ascii="Times New Roman" w:hAnsi="Times New Roman" w:cs="Times New Roman"/>
+                          <w:color w:val="000000" w:themeColor="text1"/>
+                          <w:sz w:val="18"/>
+                          <w:szCs w:val="18"/>
+                        </w:rPr>
+                        <w:t>,</w:t>
+                      </w:r>
+                      <w:proofErr w:type="gramStart"/>
+                      <w:r>
+                        <w:rPr>
+                          <w:rFonts w:ascii="Times New Roman" w:hAnsi="Times New Roman" w:cs="Times New Roman"/>
+                          <w:color w:val="000000" w:themeColor="text1"/>
+                          <w:sz w:val="18"/>
+                          <w:szCs w:val="18"/>
+                        </w:rPr>
+                        <w:t>GoogleIcons,GoogleFonts</w:t>
+                      </w:r>
+                      <w:proofErr w:type="gramEnd"/>
+                      <w:r>
+                        <w:rPr>
+                          <w:rFonts w:ascii="Times New Roman" w:hAnsi="Times New Roman" w:cs="Times New Roman"/>
+                          <w:color w:val="000000" w:themeColor="text1"/>
+                          <w:sz w:val="18"/>
+                          <w:szCs w:val="18"/>
+                        </w:rPr>
+                        <w:t>,</w:t>
+                      </w:r>
+                      <w:proofErr w:type="gramStart"/>
+                      <w:r>
+                        <w:rPr>
+                          <w:rFonts w:ascii="Times New Roman" w:hAnsi="Times New Roman" w:cs="Times New Roman"/>
+                          <w:color w:val="000000" w:themeColor="text1"/>
+                          <w:sz w:val="18"/>
+                          <w:szCs w:val="18"/>
+                        </w:rPr>
+                        <w:t>VideoJS,EmailJS</w:t>
+                      </w:r>
+                      <w:proofErr w:type="gramEnd"/>
+                      <w:r>
+                        <w:rPr>
+                          <w:rFonts w:ascii="Times New Roman" w:hAnsi="Times New Roman" w:cs="Times New Roman"/>
+                          <w:color w:val="000000" w:themeColor="text1"/>
+                          <w:sz w:val="18"/>
+                          <w:szCs w:val="18"/>
+                        </w:rPr>
+                        <w:t>,</w:t>
+                      </w:r>
+                      <w:proofErr w:type="gramStart"/>
+                      <w:r>
+                        <w:rPr>
+                          <w:rFonts w:ascii="Times New Roman" w:hAnsi="Times New Roman" w:cs="Times New Roman"/>
+                          <w:color w:val="000000" w:themeColor="text1"/>
+                          <w:sz w:val="18"/>
+                          <w:szCs w:val="18"/>
+                        </w:rPr>
+                        <w:t>Bootstrap,SweetAlert</w:t>
+                      </w:r>
+                      <w:proofErr w:type="gramEnd"/>
+                    </w:p>
+                    <w:p>
+                      <w:pPr>
+                        <w:pStyle w:val="ListParagraph"/>
+                        <w:numPr>
+                          <w:ilvl w:val="0"/>
+                          <w:numId w:val="3"/>
+                        </w:numPr>
+                        <w:rPr>
+                          <w:color w:val="000000" w:themeColor="text1"/>
+                          <w:sz w:val="16"/>
+                          <w:szCs w:val="16"/>
+                        </w:rPr>
+                      </w:pPr>
+                      <w:r>
+                        <w:rPr>
+                          <w:color w:val="000000" w:themeColor="text1"/>
+                          <w:sz w:val="16"/>
+                          <w:szCs w:val="16"/>
+                        </w:rPr>
+                        <w:t>This is capstone I've handled for a student, about UI/UX Design teaches users to enhance their skills in UI/UX design using the video posted by the admin.</w:t>
+                      </w:r>
+                    </w:p>
+                    <w:p>
+                      <w:pPr>
+                        <w:pStyle w:val="ListParagraph"/>
+                        <w:numPr>
+                          <w:ilvl w:val="0"/>
+                          <w:numId w:val="3"/>
+                        </w:numPr>
+                        <w:rPr>
+                          <w:color w:val="000000" w:themeColor="text1"/>
+                          <w:sz w:val="16"/>
+                          <w:szCs w:val="16"/>
+                        </w:rPr>
+                      </w:pPr>
+                      <w:r>
+                        <w:rPr>
+                          <w:color w:val="000000" w:themeColor="text1"/>
+                          <w:sz w:val="16"/>
+                          <w:szCs w:val="16"/>
+                        </w:rPr>
+                        <w:t xml:space="preserve">Admin can add video, </w:t>
+                      </w:r>
+                      <w:proofErr w:type="spellStart"/>
+                      <w:proofErr w:type="gramStart"/>
+                      <w:r>
+                        <w:rPr>
+                          <w:color w:val="000000" w:themeColor="text1"/>
+                          <w:sz w:val="16"/>
+                          <w:szCs w:val="16"/>
+                        </w:rPr>
+                        <w:t>quiz,delete</w:t>
+                      </w:r>
+                      <w:proofErr w:type="spellEnd"/>
+                      <w:proofErr w:type="gramEnd"/>
+                      <w:r>
+                        <w:rPr>
+                          <w:color w:val="000000" w:themeColor="text1"/>
+                          <w:sz w:val="16"/>
+                          <w:szCs w:val="16"/>
+                        </w:rPr>
+                        <w:t>, edit, and track quiz results for every user, and admin can also approve selected users only for their website and see the user account list.</w:t>
+                      </w:r>
+                    </w:p>
+                    <w:p>
+                      <w:pPr>
+                        <w:pStyle w:val="ListParagraph"/>
+                        <w:numPr>
+                          <w:ilvl w:val="0"/>
+                          <w:numId w:val="3"/>
+                        </w:numPr>
+                        <w:rPr>
+                          <w:color w:val="000000" w:themeColor="text1"/>
+                          <w:sz w:val="16"/>
+                          <w:szCs w:val="16"/>
+                        </w:rPr>
+                      </w:pPr>
+                      <w:r>
+                        <w:rPr>
+                          <w:color w:val="000000" w:themeColor="text1"/>
+                          <w:sz w:val="16"/>
+                          <w:szCs w:val="16"/>
+                        </w:rPr>
+                        <w:t>On the user side, the user can choose the video they want and play it. After the video, he or she is allowed to answer the question to test what they learned from the video they watched.</w:t>
+                      </w:r>
+                    </w:p>
+                    <w:p>
+                      <w:pPr>
+                        <w:pStyle w:val="ListParagraph"/>
+                        <w:numPr>
+                          <w:ilvl w:val="0"/>
+                          <w:numId w:val="3"/>
+                        </w:numPr>
+                        <w:rPr>
+                          <w:color w:val="000000" w:themeColor="text1"/>
+                          <w:sz w:val="16"/>
+                          <w:szCs w:val="16"/>
+                        </w:rPr>
+                      </w:pPr>
+                      <w:r>
+                        <w:rPr>
+                          <w:color w:val="000000" w:themeColor="text1"/>
+                          <w:sz w:val="16"/>
+                          <w:szCs w:val="16"/>
+                        </w:rPr>
+                        <w:t>The user can also comment on the video. Selected users who only have a specific email can register on a website.</w:t>
+                      </w:r>
+                      <w:r>
+                        <w:rPr>
+                          <w:color w:val="000000" w:themeColor="text1"/>
+                          <w:sz w:val="16"/>
+                          <w:szCs w:val="16"/>
+                        </w:rPr>
+                        <w:br/>
+                      </w:r>
+                    </w:p>
+                    <w:p>
+                      <w:pPr>
+                        <w:rPr>
+                          <w:rFonts w:ascii="Times New Roman" w:hAnsi="Times New Roman" w:cs="Times New Roman"/>
+                          <w:color w:val="000000" w:themeColor="text1"/>
+                          <w:sz w:val="18"/>
+                          <w:szCs w:val="18"/>
+                        </w:rPr>
+                      </w:pPr>
+                      <w:r>
+                        <w:rPr>
+                          <w:b/>
+                          <w:bCs/>
+                          <w:color w:val="000000" w:themeColor="text1"/>
+                        </w:rPr>
+                        <w:t>Health Care Management System</w:t>
+                      </w:r>
+                      <w:r>
+                        <w:rPr>
+                          <w:rFonts w:ascii="Times New Roman" w:hAnsi="Times New Roman" w:cs="Times New Roman"/>
+                          <w:b/>
+                          <w:bCs/>
+                          <w:color w:val="000000" w:themeColor="text1"/>
+                        </w:rPr>
+                        <w:br/>
+                      </w:r>
+                      <w:proofErr w:type="gramStart"/>
+                      <w:r>
+                        <w:rPr>
+                          <w:rFonts w:ascii="Times New Roman" w:hAnsi="Times New Roman" w:cs="Times New Roman"/>
+                          <w:color w:val="000000" w:themeColor="text1"/>
+                          <w:sz w:val="18"/>
+                          <w:szCs w:val="18"/>
+                        </w:rPr>
+                        <w:t>HTML,CSS</w:t>
+                      </w:r>
+                      <w:proofErr w:type="gramEnd"/>
+                      <w:r>
+                        <w:rPr>
+                          <w:rFonts w:ascii="Times New Roman" w:hAnsi="Times New Roman" w:cs="Times New Roman"/>
+                          <w:color w:val="000000" w:themeColor="text1"/>
+                          <w:sz w:val="18"/>
+                          <w:szCs w:val="18"/>
+                        </w:rPr>
+                        <w:t>,</w:t>
+                      </w:r>
+                      <w:proofErr w:type="gramStart"/>
+                      <w:r>
+                        <w:rPr>
+                          <w:rFonts w:ascii="Times New Roman" w:hAnsi="Times New Roman" w:cs="Times New Roman"/>
+                          <w:color w:val="000000" w:themeColor="text1"/>
+                          <w:sz w:val="18"/>
+                          <w:szCs w:val="18"/>
+                        </w:rPr>
+                        <w:t>Jquery,Ajax</w:t>
+                      </w:r>
+                      <w:proofErr w:type="gramEnd"/>
+                      <w:r>
+                        <w:rPr>
+                          <w:rFonts w:ascii="Times New Roman" w:hAnsi="Times New Roman" w:cs="Times New Roman"/>
+                          <w:color w:val="000000" w:themeColor="text1"/>
+                          <w:sz w:val="18"/>
+                          <w:szCs w:val="18"/>
+                        </w:rPr>
+                        <w:t>,</w:t>
+                      </w:r>
+                      <w:proofErr w:type="gramStart"/>
+                      <w:r>
+                        <w:rPr>
+                          <w:rFonts w:ascii="Times New Roman" w:hAnsi="Times New Roman" w:cs="Times New Roman"/>
+                          <w:color w:val="000000" w:themeColor="text1"/>
+                          <w:sz w:val="18"/>
+                          <w:szCs w:val="18"/>
+                        </w:rPr>
+                        <w:t>PHP,MySQL</w:t>
+                      </w:r>
+                      <w:proofErr w:type="gramEnd"/>
+                      <w:r>
+                        <w:rPr>
+                          <w:rFonts w:ascii="Times New Roman" w:hAnsi="Times New Roman" w:cs="Times New Roman"/>
+                          <w:color w:val="000000" w:themeColor="text1"/>
+                          <w:sz w:val="18"/>
+                          <w:szCs w:val="18"/>
+                        </w:rPr>
+                        <w:t>,</w:t>
+                      </w:r>
+                      <w:proofErr w:type="gramStart"/>
+                      <w:r>
+                        <w:rPr>
+                          <w:rFonts w:ascii="Times New Roman" w:hAnsi="Times New Roman" w:cs="Times New Roman"/>
+                          <w:color w:val="000000" w:themeColor="text1"/>
+                          <w:sz w:val="18"/>
+                          <w:szCs w:val="18"/>
+                        </w:rPr>
+                        <w:t>GoogleIcons,GoogleFonts</w:t>
+                      </w:r>
+                      <w:proofErr w:type="gramEnd"/>
+                      <w:r>
+                        <w:rPr>
+                          <w:rFonts w:ascii="Times New Roman" w:hAnsi="Times New Roman" w:cs="Times New Roman"/>
+                          <w:color w:val="000000" w:themeColor="text1"/>
+                          <w:sz w:val="18"/>
+                          <w:szCs w:val="18"/>
+                        </w:rPr>
+                        <w:t>,</w:t>
+                      </w:r>
+                      <w:proofErr w:type="gramStart"/>
+                      <w:r>
+                        <w:rPr>
+                          <w:rFonts w:ascii="Times New Roman" w:hAnsi="Times New Roman" w:cs="Times New Roman"/>
+                          <w:color w:val="000000" w:themeColor="text1"/>
+                          <w:sz w:val="18"/>
+                          <w:szCs w:val="18"/>
+                        </w:rPr>
+                        <w:t>EmailJS,Bootstrap</w:t>
+                      </w:r>
+                      <w:proofErr w:type="gramEnd"/>
+                      <w:r>
+                        <w:rPr>
+                          <w:rFonts w:ascii="Times New Roman" w:hAnsi="Times New Roman" w:cs="Times New Roman"/>
+                          <w:color w:val="000000" w:themeColor="text1"/>
+                          <w:sz w:val="18"/>
+                          <w:szCs w:val="18"/>
+                        </w:rPr>
+                        <w:t>,SweetAlert</w:t>
+                      </w:r>
+                    </w:p>
+                    <w:p>
+                      <w:pPr>
+                        <w:pStyle w:val="ListParagraph"/>
+                        <w:numPr>
+                          <w:ilvl w:val="0"/>
+                          <w:numId w:val="4"/>
+                        </w:numPr>
+                        <w:rPr>
+                          <w:color w:val="000000" w:themeColor="text1"/>
+                          <w:sz w:val="16"/>
+                          <w:szCs w:val="16"/>
+                        </w:rPr>
+                      </w:pPr>
+                      <w:r>
+                        <w:rPr>
+                          <w:color w:val="000000" w:themeColor="text1"/>
+                          <w:sz w:val="16"/>
+                          <w:szCs w:val="16"/>
+                        </w:rPr>
+                        <w:t>This is capstone I've handled for student a health care management system from a student. This system can make an appointment for a patient who already has an account on the application</w:t>
+                      </w:r>
+                      <w:r>
+                        <w:rPr>
+                          <w:color w:val="000000" w:themeColor="text1"/>
+                          <w:sz w:val="16"/>
+                          <w:szCs w:val="16"/>
+                        </w:rPr>
+                        <w:t>.</w:t>
+                      </w:r>
+                    </w:p>
+                    <w:p>
+                      <w:pPr>
+                        <w:pStyle w:val="ListParagraph"/>
+                        <w:numPr>
+                          <w:ilvl w:val="0"/>
+                          <w:numId w:val="4"/>
+                        </w:numPr>
+                        <w:rPr>
+                          <w:color w:val="000000" w:themeColor="text1"/>
+                          <w:sz w:val="16"/>
+                          <w:szCs w:val="16"/>
+                        </w:rPr>
+                      </w:pPr>
+                      <w:r>
+                        <w:rPr>
+                          <w:color w:val="000000" w:themeColor="text1"/>
+                          <w:sz w:val="16"/>
+                          <w:szCs w:val="16"/>
+                        </w:rPr>
+                        <w:t>An admin that can assign the appointment to a doctor. The doctor also has an account to accept the appointment and has the ability to discharge the patient.</w:t>
+                      </w:r>
+                    </w:p>
+                    <w:p>
+                      <w:pPr>
+                        <w:rPr>
+                          <w:b/>
+                          <w:bCs/>
+                          <w:color w:val="000000" w:themeColor="text1"/>
+                        </w:rPr>
+                      </w:pPr>
+                      <w:r>
+                        <w:rPr>
+                          <w:rFonts w:ascii="Times New Roman" w:hAnsi="Times New Roman" w:cs="Times New Roman"/>
+                          <w:color w:val="000000" w:themeColor="text1"/>
+                          <w:sz w:val="18"/>
+                          <w:szCs w:val="18"/>
+                        </w:rPr>
+                        <w:br/>
+                      </w:r>
+                    </w:p>
+                    <w:p>
+                      <w:pPr>
+                        <w:rPr>
+                          <w:rFonts w:ascii="Times New Roman" w:hAnsi="Times New Roman" w:cs="Times New Roman"/>
+                          <w:b/>
+                          <w:bCs/>
+                          <w:color w:val="000000" w:themeColor="text1"/>
+                        </w:rPr>
+                      </w:pPr>
+                    </w:p>
+                    <w:p>
+                      <w:pPr>
+                        <w:rPr>
+                          <w:color w:val="000000" w:themeColor="text1"/>
+                          <w:sz w:val="16"/>
+                          <w:szCs w:val="16"/>
+                        </w:rPr>
+                      </w:pPr>
+                    </w:p>
+                    <w:p>
+                      <w:pPr>
+                        <w:jc w:val="center"/>
+                        <w:rPr>
+                          <w:sz w:val="28"/>
+                          <w:szCs w:val="28"/>
+                        </w:rPr>
+                      </w:pPr>
+                    </w:p>
+                  </w:txbxContent>
+                </v:textbox>
+              </v:shape>
+            </w:pict>
+          </mc:Fallback>
+        </mc:AlternateContent>
+      </w:r>
+      <w:r>
+        <w:rPr>
+          <w:color w:val="5B9BD4"/>
+        </w:rPr>
+        <w:t xml:space="preserve">                        </w:t>
+      </w:r>
       <w:r>
         <w:rPr>
           <w:b w:val="0"/>
@@ -4040,7 +5108,19 @@
         <w:rPr>
           <w:sz w:val="16"/>
         </w:rPr>
-        <w:t xml:space="preserve"> sticker designs from the computer, ensuring accurate alignment and clean output on sticker paper.</w:t>
+        <w:t xml:space="preserve"> sticker designs from the computer, ensuring accurate alignment and </w:t>
+      </w:r>
+      <w:r>
+        <w:rPr>
+          <w:sz w:val="16"/>
+        </w:rPr>
+        <w:br/>
+      </w:r>
+      <w:r>
+        <w:rPr>
+          <w:sz w:val="16"/>
+        </w:rPr>
+        <w:t>clean output on sticker paper.</w:t>
       </w:r>
     </w:p>
     <w:p>
@@ -4063,7 +5143,19 @@
         <w:rPr>
           <w:sz w:val="16"/>
         </w:rPr>
-        <w:t>Maintained and refilled ink levels regularly to ensure continuous and efficient printing operations.</w:t>
+        <w:t xml:space="preserve">Maintained and refilled ink levels regularly to ensure continuous and efficient </w:t>
+      </w:r>
+      <w:r>
+        <w:rPr>
+          <w:sz w:val="16"/>
+        </w:rPr>
+        <w:br/>
+      </w:r>
+      <w:r>
+        <w:rPr>
+          <w:sz w:val="16"/>
+        </w:rPr>
+        <w:t>printing operations.</w:t>
       </w:r>
     </w:p>
     <w:p>
@@ -4086,7 +5178,19 @@
         <w:rPr>
           <w:sz w:val="16"/>
         </w:rPr>
-        <w:t>Performed color calibration and monitoring to maintain correct, consistent, and professional color quality in all printed materials.</w:t>
+        <w:t>Performed color calibration and monitoring to maintain correct, consistent, and</w:t>
+      </w:r>
+      <w:r>
+        <w:rPr>
+          <w:sz w:val="16"/>
+        </w:rPr>
+        <w:br/>
+      </w:r>
+      <w:r>
+        <w:rPr>
+          <w:sz w:val="16"/>
+        </w:rPr>
+        <w:t xml:space="preserve"> professional color quality in all printed materials.</w:t>
       </w:r>
     </w:p>
     <w:p>
@@ -4202,6 +5306,13 @@
       <w:r>
         <w:rPr>
           <w:b/>
+          <w:spacing w:val="-10"/>
+        </w:rPr>
+        <w:br/>
+      </w:r>
+      <w:r>
+        <w:rPr>
+          <w:b/>
           <w:spacing w:val="-2"/>
         </w:rPr>
         <w:t>CORP.</w:t>
@@ -4469,6 +5580,13 @@
       </w:r>
       <w:r>
         <w:rPr>
+          <w:spacing w:val="-6"/>
+          <w:sz w:val="16"/>
+        </w:rPr>
+        <w:br/>
+      </w:r>
+      <w:r>
+        <w:rPr>
           <w:sz w:val="16"/>
         </w:rPr>
         <w:t>factory,</w:t>
@@ -5000,6 +6118,12 @@
       </w:r>
       <w:r>
         <w:rPr>
+          <w:sz w:val="16"/>
+        </w:rPr>
+        <w:br/>
+      </w:r>
+      <w:r>
+        <w:rPr>
           <w:spacing w:val="-4"/>
           <w:sz w:val="16"/>
         </w:rPr>
@@ -5258,6 +6382,12 @@
           <w:sz w:val="16"/>
         </w:rPr>
         <w:t>during</w:t>
+      </w:r>
+      <w:r>
+        <w:rPr>
+          <w:sz w:val="16"/>
+        </w:rPr>
+        <w:br/>
       </w:r>
       <w:r>
         <w:rPr>
@@ -5586,18 +6716,36 @@
         </w:rPr>
         <w:t xml:space="preserve"> </w:t>
       </w:r>
-      <w:r>
-        <w:rPr>
-          <w:sz w:val="16"/>
-        </w:rPr>
-        <w:t>documentation,</w:t>
-      </w:r>
-      <w:r>
-        <w:rPr>
-          <w:spacing w:val="-7"/>
-          <w:sz w:val="16"/>
-        </w:rPr>
-        <w:t xml:space="preserve"> </w:t>
+    </w:p>
+    <w:p>
+      <w:pPr>
+        <w:pStyle w:val="ListParagraph"/>
+        <w:tabs>
+          <w:tab w:val="left" w:pos="653"/>
+        </w:tabs>
+        <w:spacing w:before="46"/>
+        <w:ind w:firstLine="0"/>
+        <w:rPr>
+          <w:sz w:val="16"/>
+        </w:rPr>
+      </w:pPr>
+      <w:r>
+        <w:rPr>
+          <w:sz w:val="16"/>
+        </w:rPr>
+        <w:t xml:space="preserve"> </w:t>
+      </w:r>
+      <w:r>
+        <w:rPr>
+          <w:sz w:val="16"/>
+        </w:rPr>
+        <w:t>documentation</w:t>
+      </w:r>
+      <w:r>
+        <w:rPr>
+          <w:sz w:val="16"/>
+        </w:rPr>
+        <w:t xml:space="preserve">, </w:t>
       </w:r>
       <w:r>
         <w:rPr>
@@ -5869,11 +7017,35 @@
         </w:rPr>
         <w:t xml:space="preserve"> </w:t>
       </w:r>
-      <w:r>
-        <w:rPr>
-          <w:sz w:val="16"/>
-        </w:rPr>
-        <w:t>storage</w:t>
+    </w:p>
+    <w:p>
+      <w:pPr>
+        <w:pStyle w:val="ListParagraph"/>
+        <w:tabs>
+          <w:tab w:val="left" w:pos="653"/>
+        </w:tabs>
+        <w:ind w:firstLine="0"/>
+        <w:rPr>
+          <w:sz w:val="16"/>
+        </w:rPr>
+      </w:pPr>
+      <w:r>
+        <w:rPr>
+          <w:sz w:val="16"/>
+        </w:rPr>
+        <w:t xml:space="preserve">  </w:t>
+      </w:r>
+      <w:r>
+        <w:rPr>
+          <w:sz w:val="16"/>
+        </w:rPr>
+        <w:t>storag</w:t>
+      </w:r>
+      <w:r>
+        <w:rPr>
+          <w:sz w:val="16"/>
+        </w:rPr>
+        <w:t>e</w:t>
       </w:r>
       <w:r>
         <w:rPr>
@@ -6119,15 +7291,34 @@
         <w:rPr>
           <w:sz w:val="16"/>
         </w:rPr>
-        <w:t>for shipment,</w:t>
-      </w:r>
-      <w:r>
-        <w:rPr>
-          <w:spacing w:val="-3"/>
-          <w:sz w:val="16"/>
-        </w:rPr>
-        <w:t xml:space="preserve"> </w:t>
-      </w:r>
+        <w:t xml:space="preserve">for </w:t>
+      </w:r>
+      <w:r>
+        <w:rPr>
+          <w:sz w:val="16"/>
+        </w:rPr>
+        <w:t>shipment,</w:t>
+      </w:r>
+      <w:r>
+        <w:rPr>
+          <w:sz w:val="16"/>
+        </w:rPr>
+        <w:t xml:space="preserve"> </w:t>
+      </w:r>
+    </w:p>
+    <w:p>
+      <w:pPr>
+        <w:pStyle w:val="ListParagraph"/>
+        <w:tabs>
+          <w:tab w:val="left" w:pos="653"/>
+          <w:tab w:val="left" w:pos="759"/>
+        </w:tabs>
+        <w:spacing w:line="244" w:lineRule="auto"/>
+        <w:ind w:left="759" w:right="364" w:firstLine="0"/>
+        <w:rPr>
+          <w:sz w:val="16"/>
+        </w:rPr>
+      </w:pPr>
       <w:r>
         <w:rPr>
           <w:sz w:val="16"/>
@@ -6385,6 +7576,24 @@
         </w:rPr>
         <w:t xml:space="preserve"> </w:t>
       </w:r>
+    </w:p>
+    <w:p>
+      <w:pPr>
+        <w:tabs>
+          <w:tab w:val="left" w:pos="653"/>
+        </w:tabs>
+        <w:spacing w:before="42"/>
+        <w:ind w:left="279"/>
+        <w:rPr>
+          <w:sz w:val="16"/>
+        </w:rPr>
+      </w:pPr>
+      <w:r>
+        <w:rPr>
+          <w:sz w:val="16"/>
+        </w:rPr>
+        <w:t xml:space="preserve">         </w:t>
+      </w:r>
       <w:r>
         <w:rPr>
           <w:sz w:val="16"/>
@@ -6393,7 +7602,6 @@
       </w:r>
       <w:r>
         <w:rPr>
-          <w:spacing w:val="-6"/>
           <w:sz w:val="16"/>
         </w:rPr>
         <w:t xml:space="preserve"> </w:t>
@@ -6465,124 +7673,30 @@
     <w:p>
       <w:pPr>
         <w:pStyle w:val="Heading1"/>
-        <w:ind w:left="106"/>
         <w:rPr>
           <w:b w:val="0"/>
           <w:spacing w:val="40"/>
           <w:sz w:val="20"/>
         </w:rPr>
       </w:pPr>
-    </w:p>
-    <w:p>
-      <w:pPr>
-        <w:pStyle w:val="Heading1"/>
-        <w:rPr>
-          <w:b w:val="0"/>
-          <w:spacing w:val="40"/>
-          <w:sz w:val="20"/>
-        </w:rPr>
-      </w:pPr>
-    </w:p>
-    <w:p>
-      <w:pPr>
-        <w:pStyle w:val="Heading1"/>
-        <w:rPr>
-          <w:b w:val="0"/>
-          <w:spacing w:val="40"/>
-          <w:sz w:val="20"/>
-        </w:rPr>
-      </w:pPr>
-    </w:p>
-    <w:p>
-      <w:pPr>
-        <w:pStyle w:val="Heading1"/>
-        <w:ind w:left="106"/>
-      </w:pPr>
-      <w:r>
-        <w:rPr>
-          <w:b w:val="0"/>
-          <w:noProof/>
-          <w:position w:val="-8"/>
-        </w:rPr>
-        <w:drawing>
-          <wp:inline distT="0" distB="0" distL="0" distR="0" wp14:anchorId="0D9E066A" wp14:editId="0268BE25">
-            <wp:extent cx="246766" cy="214518"/>
-            <wp:effectExtent l="0" t="0" r="0" b="0"/>
-            <wp:docPr id="31" name="Image 31"/>
-            <wp:cNvGraphicFramePr>
-              <a:graphicFrameLocks xmlns:a="http://schemas.openxmlformats.org/drawingml/2006/main"/>
-            </wp:cNvGraphicFramePr>
-            <a:graphic xmlns:a="http://schemas.openxmlformats.org/drawingml/2006/main">
-              <a:graphicData uri="http://schemas.openxmlformats.org/drawingml/2006/picture">
-                <pic:pic xmlns:pic="http://schemas.openxmlformats.org/drawingml/2006/picture">
-                  <pic:nvPicPr>
-                    <pic:cNvPr id="31" name="Image 31"/>
-                    <pic:cNvPicPr/>
-                  </pic:nvPicPr>
-                  <pic:blipFill>
-                    <a:blip r:embed="rId28" cstate="print"/>
-                    <a:stretch>
-                      <a:fillRect/>
-                    </a:stretch>
-                  </pic:blipFill>
-                  <pic:spPr>
-                    <a:xfrm>
-                      <a:off x="0" y="0"/>
-                      <a:ext cx="246766" cy="214518"/>
-                    </a:xfrm>
-                    <a:prstGeom prst="rect">
-                      <a:avLst/>
-                    </a:prstGeom>
-                  </pic:spPr>
-                </pic:pic>
-              </a:graphicData>
-            </a:graphic>
-          </wp:inline>
-        </w:drawing>
-      </w:r>
-      <w:r>
-        <w:rPr>
-          <w:b w:val="0"/>
-          <w:spacing w:val="40"/>
-          <w:sz w:val="20"/>
-        </w:rPr>
-        <w:t xml:space="preserve"> </w:t>
-      </w:r>
-      <w:r>
-        <w:rPr>
-          <w:color w:val="5B9BD4"/>
-        </w:rPr>
-        <w:t>CAREER OBJECTIVES</w:t>
-      </w:r>
-    </w:p>
-    <w:p>
-      <w:pPr>
-        <w:spacing w:before="22" w:line="244" w:lineRule="auto"/>
-        <w:ind w:left="182" w:right="258" w:firstLine="501"/>
+      <w:r>
         <w:rPr>
           <w:noProof/>
           <w:sz w:val="18"/>
           <w:szCs w:val="18"/>
         </w:rPr>
-      </w:pPr>
-      <w:r>
-        <w:rPr>
-          <w:noProof/>
-          <w:sz w:val="18"/>
-          <w:szCs w:val="18"/>
-        </w:rPr>
         <mc:AlternateContent>
           <mc:Choice Requires="wpg">
             <w:drawing>
-              <wp:anchor distT="0" distB="0" distL="114300" distR="114300" simplePos="0" relativeHeight="251660288" behindDoc="0" locked="0" layoutInCell="1" allowOverlap="1" wp14:anchorId="66E96136" wp14:editId="41BF2048">
+              <wp:anchor distT="0" distB="0" distL="114300" distR="114300" simplePos="0" relativeHeight="251672576" behindDoc="0" locked="0" layoutInCell="1" allowOverlap="1" wp14:anchorId="66E96136" wp14:editId="42F328DB">
                 <wp:simplePos x="0" y="0"/>
                 <wp:positionH relativeFrom="column">
-                  <wp:posOffset>6024089</wp:posOffset>
+                  <wp:posOffset>6208395</wp:posOffset>
                 </wp:positionH>
                 <wp:positionV relativeFrom="paragraph">
-                  <wp:posOffset>558263</wp:posOffset>
+                  <wp:posOffset>-159385</wp:posOffset>
                 </wp:positionV>
-                <wp:extent cx="1184910" cy="926836"/>
+                <wp:extent cx="1184910" cy="1089660"/>
                 <wp:effectExtent l="0" t="0" r="0" b="0"/>
                 <wp:wrapNone/>
                 <wp:docPr id="1583349661" name="Group 8"/>
@@ -6594,9 +7708,9 @@
                       <wpg:grpSpPr>
                         <a:xfrm>
                           <a:off x="0" y="0"/>
-                          <a:ext cx="1184910" cy="926836"/>
-                          <a:chOff x="0" y="0"/>
-                          <a:chExt cx="1184910" cy="926836"/>
+                          <a:ext cx="1184910" cy="1089660"/>
+                          <a:chOff x="0" y="-162976"/>
+                          <a:chExt cx="1184910" cy="1089812"/>
                         </a:xfrm>
                       </wpg:grpSpPr>
                       <pic:pic xmlns:pic="http://schemas.openxmlformats.org/drawingml/2006/picture">
@@ -6607,7 +7721,7 @@
                           </pic:cNvPicPr>
                         </pic:nvPicPr>
                         <pic:blipFill>
-                          <a:blip r:embed="rId29" cstate="print">
+                          <a:blip r:embed="rId28" cstate="print">
                             <a:extLst>
                               <a:ext uri="{28A0092B-C50C-407E-A947-70E740481C1C}">
                                 <a14:useLocalDpi xmlns:a14="http://schemas.microsoft.com/office/drawing/2010/main" val="0"/>
@@ -6669,19 +7783,74 @@
                           <a:noAutofit/>
                         </wps:bodyPr>
                       </wps:wsp>
+                      <wps:wsp>
+                        <wps:cNvPr id="1753482346" name="Rectangle 1753482346"/>
+                        <wps:cNvSpPr/>
+                        <wps:spPr>
+                          <a:xfrm>
+                            <a:off x="0" y="-162976"/>
+                            <a:ext cx="1184910" cy="154940"/>
+                          </a:xfrm>
+                          <a:prstGeom prst="rect">
+                            <a:avLst/>
+                          </a:prstGeom>
+                          <a:ln>
+                            <a:noFill/>
+                          </a:ln>
+                        </wps:spPr>
+                        <wps:txbx>
+                          <w:txbxContent>
+                            <w:p>
+                              <w:pPr>
+                                <w:spacing w:line="276" w:lineRule="auto"/>
+                                <w:jc w:val="center"/>
+                                <w:rPr>
+                                  <w:sz w:val="13"/>
+                                  <w:szCs w:val="13"/>
+                                </w:rPr>
+                              </w:pPr>
+                              <w:r>
+                                <w:rPr>
+                                  <w:rFonts w:ascii="Calibri" w:eastAsia="Calibri" w:hAnsi="Calibri" w:cs="Calibri"/>
+                                  <w:sz w:val="13"/>
+                                  <w:szCs w:val="13"/>
+                                </w:rPr>
+                                <w:t>More projects are on my por</w:t>
+                              </w:r>
+                              <w:r>
+                                <w:rPr>
+                                  <w:rFonts w:ascii="Calibri" w:eastAsia="Calibri" w:hAnsi="Calibri" w:cs="Calibri"/>
+                                  <w:sz w:val="13"/>
+                                  <w:szCs w:val="13"/>
+                                </w:rPr>
+                                <w:t>tfolio.</w:t>
+                              </w:r>
+                            </w:p>
+                          </w:txbxContent>
+                        </wps:txbx>
+                        <wps:bodyPr horzOverflow="overflow" lIns="0" tIns="0" rIns="0" bIns="0" rtlCol="0">
+                          <a:noAutofit/>
+                        </wps:bodyPr>
+                      </wps:wsp>
                     </wpg:wgp>
                   </a:graphicData>
                 </a:graphic>
+                <wp14:sizeRelH relativeFrom="margin">
+                  <wp14:pctWidth>0</wp14:pctWidth>
+                </wp14:sizeRelH>
+                <wp14:sizeRelV relativeFrom="margin">
+                  <wp14:pctHeight>0</wp14:pctHeight>
+                </wp14:sizeRelV>
               </wp:anchor>
             </w:drawing>
           </mc:Choice>
           <mc:Fallback>
             <w:pict>
-              <v:group w14:anchorId="66E96136" id="Group 8" o:spid="_x0000_s1030" style="position:absolute;left:0;text-align:left;margin-left:474.35pt;margin-top:43.95pt;width:93.3pt;height:73pt;z-index:251660288" coordsize="11849,9268" o:gfxdata="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">
-                <v:shape id="Picture 591958607" o:spid="_x0000_s1031" type="#_x0000_t75" style="position:absolute;left:1721;width:8548;height:7340;visibility:visible;mso-wrap-style:square" o:gfxdata="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">
-                  <v:imagedata r:id="rId30" o:title=""/>
+              <v:group w14:anchorId="66E96136" id="Group 8" o:spid="_x0000_s1031" style="position:absolute;margin-left:488.85pt;margin-top:-12.55pt;width:93.3pt;height:85.8pt;z-index:251672576;mso-width-relative:margin;mso-height-relative:margin" coordorigin=",-1629" coordsize="11849,10898" o:gfxdata="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">
+                <v:shape id="Picture 591958607" o:spid="_x0000_s1032" type="#_x0000_t75" style="position:absolute;left:1721;width:8548;height:7340;visibility:visible;mso-wrap-style:square" o:gfxdata="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">
+                  <v:imagedata r:id="rId29" o:title=""/>
                 </v:shape>
-                <v:rect id="Rectangle 1306968908" o:spid="_x0000_s1032" style="position:absolute;top:7718;width:11849;height:1550;visibility:visible;mso-wrap-style:square;v-text-anchor:top" o:gfxdata="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" filled="f" stroked="f">
+                <v:rect id="Rectangle 1306968908" o:spid="_x0000_s1033" style="position:absolute;top:7718;width:11849;height:1550;visibility:visible;mso-wrap-style:square;v-text-anchor:top" o:gfxdata="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" filled="f" stroked="f">
                   <v:textbox inset="0,0,0,0">
                     <w:txbxContent>
                       <w:p>
@@ -6705,40 +7874,183 @@
                     </w:txbxContent>
                   </v:textbox>
                 </v:rect>
+                <v:rect id="Rectangle 1753482346" o:spid="_x0000_s1034" style="position:absolute;top:-1629;width:11849;height:1549;visibility:visible;mso-wrap-style:square;v-text-anchor:top" o:gfxdata="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" filled="f" stroked="f">
+                  <v:textbox inset="0,0,0,0">
+                    <w:txbxContent>
+                      <w:p>
+                        <w:pPr>
+                          <w:spacing w:line="276" w:lineRule="auto"/>
+                          <w:jc w:val="center"/>
+                          <w:rPr>
+                            <w:sz w:val="13"/>
+                            <w:szCs w:val="13"/>
+                          </w:rPr>
+                        </w:pPr>
+                        <w:r>
+                          <w:rPr>
+                            <w:rFonts w:ascii="Calibri" w:eastAsia="Calibri" w:hAnsi="Calibri" w:cs="Calibri"/>
+                            <w:sz w:val="13"/>
+                            <w:szCs w:val="13"/>
+                          </w:rPr>
+                          <w:t>More projects are on my por</w:t>
+                        </w:r>
+                        <w:r>
+                          <w:rPr>
+                            <w:rFonts w:ascii="Calibri" w:eastAsia="Calibri" w:hAnsi="Calibri" w:cs="Calibri"/>
+                            <w:sz w:val="13"/>
+                            <w:szCs w:val="13"/>
+                          </w:rPr>
+                          <w:t>tfolio.</w:t>
+                        </w:r>
+                      </w:p>
+                    </w:txbxContent>
+                  </v:textbox>
+                </v:rect>
               </v:group>
             </w:pict>
           </mc:Fallback>
         </mc:AlternateContent>
       </w:r>
-      <w:r>
-        <w:rPr>
+    </w:p>
+    <w:p>
+      <w:pPr>
+        <w:pStyle w:val="Heading1"/>
+        <w:ind w:left="106"/>
+      </w:pPr>
+      <w:r>
+        <w:rPr>
+          <w:b w:val="0"/>
           <w:noProof/>
-          <w:sz w:val="18"/>
-          <w:szCs w:val="18"/>
-        </w:rPr>
-        <w:t xml:space="preserve">Aspiring Programmer and passionate Web Developer with hands-on experience in building interactive front-end interfaces and full-stack solutions. Having successfully delivered projects ranging from API-driven image generators to inventory management systems, I am eager to apply my </w:t>
-      </w:r>
-      <w:r>
+          <w:position w:val="-8"/>
+        </w:rPr>
+        <w:drawing>
+          <wp:inline distT="0" distB="0" distL="0" distR="0" wp14:anchorId="0D9E066A" wp14:editId="3D9600E9">
+            <wp:extent cx="246766" cy="214518"/>
+            <wp:effectExtent l="0" t="0" r="0" b="0"/>
+            <wp:docPr id="31" name="Image 31"/>
+            <wp:cNvGraphicFramePr>
+              <a:graphicFrameLocks xmlns:a="http://schemas.openxmlformats.org/drawingml/2006/main"/>
+            </wp:cNvGraphicFramePr>
+            <a:graphic xmlns:a="http://schemas.openxmlformats.org/drawingml/2006/main">
+              <a:graphicData uri="http://schemas.openxmlformats.org/drawingml/2006/picture">
+                <pic:pic xmlns:pic="http://schemas.openxmlformats.org/drawingml/2006/picture">
+                  <pic:nvPicPr>
+                    <pic:cNvPr id="31" name="Image 31"/>
+                    <pic:cNvPicPr/>
+                  </pic:nvPicPr>
+                  <pic:blipFill>
+                    <a:blip r:embed="rId30" cstate="print"/>
+                    <a:stretch>
+                      <a:fillRect/>
+                    </a:stretch>
+                  </pic:blipFill>
+                  <pic:spPr>
+                    <a:xfrm>
+                      <a:off x="0" y="0"/>
+                      <a:ext cx="246766" cy="214518"/>
+                    </a:xfrm>
+                    <a:prstGeom prst="rect">
+                      <a:avLst/>
+                    </a:prstGeom>
+                  </pic:spPr>
+                </pic:pic>
+              </a:graphicData>
+            </a:graphic>
+          </wp:inline>
+        </w:drawing>
+      </w:r>
+      <w:r>
+        <w:rPr>
+          <w:b w:val="0"/>
+          <w:spacing w:val="40"/>
+          <w:sz w:val="20"/>
+        </w:rPr>
+        <w:t xml:space="preserve"> </w:t>
+      </w:r>
+      <w:r>
+        <w:rPr>
+          <w:color w:val="5B9BD4"/>
+        </w:rPr>
+        <w:t>CAREER OBJECTIVES</w:t>
+      </w:r>
+    </w:p>
+    <w:p>
+      <w:pPr>
+        <w:spacing w:before="22" w:line="244" w:lineRule="auto"/>
+        <w:ind w:left="182" w:right="258" w:firstLine="501"/>
         <w:rPr>
           <w:noProof/>
-          <w:sz w:val="18"/>
-          <w:szCs w:val="18"/>
+          <w:sz w:val="16"/>
+          <w:szCs w:val="16"/>
+        </w:rPr>
+      </w:pPr>
+      <w:r>
+        <w:rPr>
+          <w:noProof/>
+          <w:sz w:val="16"/>
+          <w:szCs w:val="16"/>
+        </w:rPr>
+        <w:t xml:space="preserve">Aspiring Programmer and passionate Web Developer with hands-on experience in building interactive front-end interfaces </w:t>
+      </w:r>
+    </w:p>
+    <w:p>
+      <w:pPr>
+        <w:spacing w:before="22" w:line="244" w:lineRule="auto"/>
+        <w:ind w:left="182" w:right="258"/>
+        <w:rPr>
+          <w:noProof/>
+          <w:sz w:val="16"/>
+          <w:szCs w:val="16"/>
+        </w:rPr>
+      </w:pPr>
+      <w:r>
+        <w:rPr>
+          <w:noProof/>
+          <w:sz w:val="16"/>
+          <w:szCs w:val="16"/>
+        </w:rPr>
+        <w:t xml:space="preserve">and full-stack solutions. Having successfully delivered projects ranging from API-driven image generators to inventory management </w:t>
+      </w:r>
+    </w:p>
+    <w:p>
+      <w:pPr>
+        <w:spacing w:before="22" w:line="244" w:lineRule="auto"/>
+        <w:ind w:left="182" w:right="258"/>
+        <w:rPr>
+          <w:noProof/>
+          <w:sz w:val="16"/>
+          <w:szCs w:val="16"/>
+        </w:rPr>
+      </w:pPr>
+      <w:r>
+        <w:rPr>
+          <w:noProof/>
+          <w:sz w:val="16"/>
+          <w:szCs w:val="16"/>
+        </w:rPr>
+        <w:t xml:space="preserve">systems, I am eager to apply my </w:t>
+      </w:r>
+      <w:r>
+        <w:rPr>
+          <w:noProof/>
+          <w:sz w:val="16"/>
+          <w:szCs w:val="16"/>
         </w:rPr>
         <w:t>programming skills</w:t>
       </w:r>
       <w:r>
         <w:rPr>
           <w:noProof/>
-          <w:sz w:val="18"/>
-          <w:szCs w:val="18"/>
+          <w:sz w:val="16"/>
+          <w:szCs w:val="16"/>
         </w:rPr>
         <w:t xml:space="preserve"> to a collaborative team while continuing to grow my expertise in modern fram</w:t>
       </w:r>
       <w:r>
         <w:rPr>
           <w:noProof/>
-          <w:sz w:val="18"/>
-          <w:szCs w:val="18"/>
+          <w:sz w:val="16"/>
+          <w:szCs w:val="16"/>
         </w:rPr>
         <w:t>eworks.</w:t>
       </w:r>
@@ -6755,7 +8067,401 @@
 
 <file path=word/numbering.xml><?xml version="1.0" encoding="utf-8"?>
 <w:numbering xmlns:wpc="http://schemas.microsoft.com/office/word/2010/wordprocessingCanvas" xmlns:cx="http://schemas.microsoft.com/office/drawing/2014/chartex" xmlns:cx1="http://schemas.microsoft.com/office/drawing/2015/9/8/chartex" xmlns:cx2="http://schemas.microsoft.com/office/drawing/2015/10/21/chartex" xmlns:cx3="http://schemas.microsoft.com/office/drawing/2016/5/9/chartex" xmlns:cx4="http://schemas.microsoft.com/office/drawing/2016/5/10/chartex" xmlns:cx5="http://schemas.microsoft.com/office/drawing/2016/5/11/chartex" xmlns:cx6="http://schemas.microsoft.com/office/drawing/2016/5/12/chartex" xmlns:cx7="http://schemas.microsoft.com/office/drawing/2016/5/13/chartex" xmlns:cx8="http://schemas.microsoft.com/office/drawing/2016/5/14/chartex" xmlns:mc="http://schemas.openxmlformats.org/markup-compatibility/2006" xmlns:aink="http://schemas.microsoft.com/office/drawing/2016/ink" xmlns:am3d="http://schemas.microsoft.com/office/drawing/2017/model3d" xmlns:o="urn:schemas-microsoft-com:office:office" xmlns:oel="http://schemas.microsoft.com/office/2019/extlst" xmlns:r="http://schemas.openxmlformats.org/officeDocument/2006/relationships" xmlns:m="http://schemas.openxmlformats.org/officeDocument/2006/math" xmlns:v="urn:schemas-microsoft-com:vml" xmlns:wp14="http://schemas.microsoft.com/office/word/2010/wordprocessingDrawing" xmlns:wp="http://schemas.openxmlformats.org/drawingml/2006/wordprocessingDrawing" xmlns:w10="urn:schemas-microsoft-com:office:word" xmlns:w="http://schemas.openxmlformats.org/wordprocessingml/2006/main" xmlns:w14="http://schemas.microsoft.com/office/word/2010/wordml" xmlns:w15="http://schemas.microsoft.com/office/word/2012/wordml" xmlns:w16cex="http://schemas.microsoft.com/office/word/2018/wordml/cex" xmlns:w16cid="http://schemas.microsoft.com/office/word/2016/wordml/cid" xmlns:w16="http://schemas.microsoft.com/office/word/2018/wordml" xmlns:w16du="http://schemas.microsoft.com/office/word/2023/wordml/word16du" xmlns:w16sdtdh="http://schemas.microsoft.com/office/word/2020/wordml/sdtdatahash" xmlns:w16sdtfl="http://schemas.microsoft.com/office/word/2024/wordml/sdtformatlock" xmlns:w16se="http://schemas.microsoft.com/office/word/2015/wordml/symex" xmlns:wpg="http://schemas.microsoft.com/office/word/2010/wordprocessingGroup" xmlns:wpi="http://schemas.microsoft.com/office/word/2010/wordprocessingInk" xmlns:wne="http://schemas.microsoft.com/office/word/2006/wordml" xmlns:wps="http://schemas.microsoft.com/office/word/2010/wordprocessingShape" mc:Ignorable="w14 w15 w16se w16cid w16 w16cex w16sdtdh w16sdtfl w16du wp14">
+  <w:numPicBullet w:numPicBulletId="0">
+    <w:pict>
+      <v:shapetype id="_x0000_t75" coordsize="21600,21600" o:spt="75" o:preferrelative="t" path="m@4@5l@4@11@9@11@9@5xe" filled="f" stroked="f">
+        <v:stroke joinstyle="miter"/>
+        <v:formulas>
+          <v:f eqn="if lineDrawn pixelLineWidth 0"/>
+          <v:f eqn="sum @0 1 0"/>
+          <v:f eqn="sum 0 0 @1"/>
+          <v:f eqn="prod @2 1 2"/>
+          <v:f eqn="prod @3 21600 pixelWidth"/>
+          <v:f eqn="prod @3 21600 pixelHeight"/>
+          <v:f eqn="sum @0 0 1"/>
+          <v:f eqn="prod @6 1 2"/>
+          <v:f eqn="prod @7 21600 pixelWidth"/>
+          <v:f eqn="sum @8 21600 0"/>
+          <v:f eqn="prod @7 21600 pixelHeight"/>
+          <v:f eqn="sum @10 21600 0"/>
+        </v:formulas>
+        <v:path o:extrusionok="f" gradientshapeok="t" o:connecttype="rect"/>
+        <o:lock v:ext="edit" aspectratio="t"/>
+      </v:shapetype>
+      <v:shape id="_x0000_i1032" type="#_x0000_t75" style="width:43.5pt;height:37.5pt;visibility:visible;mso-wrap-style:square" o:bullet="t">
+        <v:imagedata r:id="rId1" o:title=""/>
+        <o:lock v:ext="edit" aspectratio="f"/>
+      </v:shape>
+    </w:pict>
+  </w:numPicBullet>
   <w:abstractNum w:abstractNumId="0" w15:restartNumberingAfterBreak="0">
+    <w:nsid w:val="081B1F5A"/>
+    <w:multiLevelType w:val="hybridMultilevel"/>
+    <w:tmpl w:val="FDF2F90A"/>
+    <w:lvl w:ilvl="0" w:tplc="0409000B">
+      <w:start w:val="1"/>
+      <w:numFmt w:val="bullet"/>
+      <w:lvlText w:val=""/>
+      <w:lvlJc w:val="left"/>
+      <w:pPr>
+        <w:ind w:left="720" w:hanging="360"/>
+      </w:pPr>
+      <w:rPr>
+        <w:rFonts w:ascii="Wingdings" w:hAnsi="Wingdings" w:hint="default"/>
+      </w:rPr>
+    </w:lvl>
+    <w:lvl w:ilvl="1" w:tplc="04090003" w:tentative="1">
+      <w:start w:val="1"/>
+      <w:numFmt w:val="bullet"/>
+      <w:lvlText w:val="o"/>
+      <w:lvlJc w:val="left"/>
+      <w:pPr>
+        <w:ind w:left="1440" w:hanging="360"/>
+      </w:pPr>
+      <w:rPr>
+        <w:rFonts w:ascii="Courier New" w:hAnsi="Courier New" w:cs="Courier New" w:hint="default"/>
+      </w:rPr>
+    </w:lvl>
+    <w:lvl w:ilvl="2" w:tplc="04090005" w:tentative="1">
+      <w:start w:val="1"/>
+      <w:numFmt w:val="bullet"/>
+      <w:lvlText w:val=""/>
+      <w:lvlJc w:val="left"/>
+      <w:pPr>
+        <w:ind w:left="2160" w:hanging="360"/>
+      </w:pPr>
+      <w:rPr>
+        <w:rFonts w:ascii="Wingdings" w:hAnsi="Wingdings" w:hint="default"/>
+      </w:rPr>
+    </w:lvl>
+    <w:lvl w:ilvl="3" w:tplc="04090001" w:tentative="1">
+      <w:start w:val="1"/>
+      <w:numFmt w:val="bullet"/>
+      <w:lvlText w:val=""/>
+      <w:lvlJc w:val="left"/>
+      <w:pPr>
+        <w:ind w:left="2880" w:hanging="360"/>
+      </w:pPr>
+      <w:rPr>
+        <w:rFonts w:ascii="Symbol" w:hAnsi="Symbol" w:hint="default"/>
+      </w:rPr>
+    </w:lvl>
+    <w:lvl w:ilvl="4" w:tplc="04090003" w:tentative="1">
+      <w:start w:val="1"/>
+      <w:numFmt w:val="bullet"/>
+      <w:lvlText w:val="o"/>
+      <w:lvlJc w:val="left"/>
+      <w:pPr>
+        <w:ind w:left="3600" w:hanging="360"/>
+      </w:pPr>
+      <w:rPr>
+        <w:rFonts w:ascii="Courier New" w:hAnsi="Courier New" w:cs="Courier New" w:hint="default"/>
+      </w:rPr>
+    </w:lvl>
+    <w:lvl w:ilvl="5" w:tplc="04090005" w:tentative="1">
+      <w:start w:val="1"/>
+      <w:numFmt w:val="bullet"/>
+      <w:lvlText w:val=""/>
+      <w:lvlJc w:val="left"/>
+      <w:pPr>
+        <w:ind w:left="4320" w:hanging="360"/>
+      </w:pPr>
+      <w:rPr>
+        <w:rFonts w:ascii="Wingdings" w:hAnsi="Wingdings" w:hint="default"/>
+      </w:rPr>
+    </w:lvl>
+    <w:lvl w:ilvl="6" w:tplc="04090001" w:tentative="1">
+      <w:start w:val="1"/>
+      <w:numFmt w:val="bullet"/>
+      <w:lvlText w:val=""/>
+      <w:lvlJc w:val="left"/>
+      <w:pPr>
+        <w:ind w:left="5040" w:hanging="360"/>
+      </w:pPr>
+      <w:rPr>
+        <w:rFonts w:ascii="Symbol" w:hAnsi="Symbol" w:hint="default"/>
+      </w:rPr>
+    </w:lvl>
+    <w:lvl w:ilvl="7" w:tplc="04090003" w:tentative="1">
+      <w:start w:val="1"/>
+      <w:numFmt w:val="bullet"/>
+      <w:lvlText w:val="o"/>
+      <w:lvlJc w:val="left"/>
+      <w:pPr>
+        <w:ind w:left="5760" w:hanging="360"/>
+      </w:pPr>
+      <w:rPr>
+        <w:rFonts w:ascii="Courier New" w:hAnsi="Courier New" w:cs="Courier New" w:hint="default"/>
+      </w:rPr>
+    </w:lvl>
+    <w:lvl w:ilvl="8" w:tplc="04090005" w:tentative="1">
+      <w:start w:val="1"/>
+      <w:numFmt w:val="bullet"/>
+      <w:lvlText w:val=""/>
+      <w:lvlJc w:val="left"/>
+      <w:pPr>
+        <w:ind w:left="6480" w:hanging="360"/>
+      </w:pPr>
+      <w:rPr>
+        <w:rFonts w:ascii="Wingdings" w:hAnsi="Wingdings" w:hint="default"/>
+      </w:rPr>
+    </w:lvl>
+  </w:abstractNum>
+  <w:abstractNum w:abstractNumId="1" w15:restartNumberingAfterBreak="0">
+    <w:nsid w:val="10303EDC"/>
+    <w:multiLevelType w:val="hybridMultilevel"/>
+    <w:tmpl w:val="7ADCD1B4"/>
+    <w:lvl w:ilvl="0" w:tplc="0409000B">
+      <w:start w:val="1"/>
+      <w:numFmt w:val="bullet"/>
+      <w:lvlText w:val=""/>
+      <w:lvlJc w:val="left"/>
+      <w:pPr>
+        <w:ind w:left="720" w:hanging="360"/>
+      </w:pPr>
+      <w:rPr>
+        <w:rFonts w:ascii="Wingdings" w:hAnsi="Wingdings" w:hint="default"/>
+      </w:rPr>
+    </w:lvl>
+    <w:lvl w:ilvl="1" w:tplc="04090003" w:tentative="1">
+      <w:start w:val="1"/>
+      <w:numFmt w:val="bullet"/>
+      <w:lvlText w:val="o"/>
+      <w:lvlJc w:val="left"/>
+      <w:pPr>
+        <w:ind w:left="1440" w:hanging="360"/>
+      </w:pPr>
+      <w:rPr>
+        <w:rFonts w:ascii="Courier New" w:hAnsi="Courier New" w:cs="Courier New" w:hint="default"/>
+      </w:rPr>
+    </w:lvl>
+    <w:lvl w:ilvl="2" w:tplc="04090005" w:tentative="1">
+      <w:start w:val="1"/>
+      <w:numFmt w:val="bullet"/>
+      <w:lvlText w:val=""/>
+      <w:lvlJc w:val="left"/>
+      <w:pPr>
+        <w:ind w:left="2160" w:hanging="360"/>
+      </w:pPr>
+      <w:rPr>
+        <w:rFonts w:ascii="Wingdings" w:hAnsi="Wingdings" w:hint="default"/>
+      </w:rPr>
+    </w:lvl>
+    <w:lvl w:ilvl="3" w:tplc="04090001" w:tentative="1">
+      <w:start w:val="1"/>
+      <w:numFmt w:val="bullet"/>
+      <w:lvlText w:val=""/>
+      <w:lvlJc w:val="left"/>
+      <w:pPr>
+        <w:ind w:left="2880" w:hanging="360"/>
+      </w:pPr>
+      <w:rPr>
+        <w:rFonts w:ascii="Symbol" w:hAnsi="Symbol" w:hint="default"/>
+      </w:rPr>
+    </w:lvl>
+    <w:lvl w:ilvl="4" w:tplc="04090003" w:tentative="1">
+      <w:start w:val="1"/>
+      <w:numFmt w:val="bullet"/>
+      <w:lvlText w:val="o"/>
+      <w:lvlJc w:val="left"/>
+      <w:pPr>
+        <w:ind w:left="3600" w:hanging="360"/>
+      </w:pPr>
+      <w:rPr>
+        <w:rFonts w:ascii="Courier New" w:hAnsi="Courier New" w:cs="Courier New" w:hint="default"/>
+      </w:rPr>
+    </w:lvl>
+    <w:lvl w:ilvl="5" w:tplc="04090005" w:tentative="1">
+      <w:start w:val="1"/>
+      <w:numFmt w:val="bullet"/>
+      <w:lvlText w:val=""/>
+      <w:lvlJc w:val="left"/>
+      <w:pPr>
+        <w:ind w:left="4320" w:hanging="360"/>
+      </w:pPr>
+      <w:rPr>
+        <w:rFonts w:ascii="Wingdings" w:hAnsi="Wingdings" w:hint="default"/>
+      </w:rPr>
+    </w:lvl>
+    <w:lvl w:ilvl="6" w:tplc="04090001" w:tentative="1">
+      <w:start w:val="1"/>
+      <w:numFmt w:val="bullet"/>
+      <w:lvlText w:val=""/>
+      <w:lvlJc w:val="left"/>
+      <w:pPr>
+        <w:ind w:left="5040" w:hanging="360"/>
+      </w:pPr>
+      <w:rPr>
+        <w:rFonts w:ascii="Symbol" w:hAnsi="Symbol" w:hint="default"/>
+      </w:rPr>
+    </w:lvl>
+    <w:lvl w:ilvl="7" w:tplc="04090003" w:tentative="1">
+      <w:start w:val="1"/>
+      <w:numFmt w:val="bullet"/>
+      <w:lvlText w:val="o"/>
+      <w:lvlJc w:val="left"/>
+      <w:pPr>
+        <w:ind w:left="5760" w:hanging="360"/>
+      </w:pPr>
+      <w:rPr>
+        <w:rFonts w:ascii="Courier New" w:hAnsi="Courier New" w:cs="Courier New" w:hint="default"/>
+      </w:rPr>
+    </w:lvl>
+    <w:lvl w:ilvl="8" w:tplc="04090005" w:tentative="1">
+      <w:start w:val="1"/>
+      <w:numFmt w:val="bullet"/>
+      <w:lvlText w:val=""/>
+      <w:lvlJc w:val="left"/>
+      <w:pPr>
+        <w:ind w:left="6480" w:hanging="360"/>
+      </w:pPr>
+      <w:rPr>
+        <w:rFonts w:ascii="Wingdings" w:hAnsi="Wingdings" w:hint="default"/>
+      </w:rPr>
+    </w:lvl>
+  </w:abstractNum>
+  <w:abstractNum w:abstractNumId="2" w15:restartNumberingAfterBreak="0">
+    <w:nsid w:val="2CB67444"/>
+    <w:multiLevelType w:val="hybridMultilevel"/>
+    <w:tmpl w:val="54522E10"/>
+    <w:lvl w:ilvl="0" w:tplc="A4F499CE">
+      <w:start w:val="1"/>
+      <w:numFmt w:val="bullet"/>
+      <w:lvlText w:val=""/>
+      <w:lvlPicBulletId w:val="0"/>
+      <w:lvlJc w:val="left"/>
+      <w:pPr>
+        <w:tabs>
+          <w:tab w:val="num" w:pos="720"/>
+        </w:tabs>
+        <w:ind w:left="720" w:hanging="360"/>
+      </w:pPr>
+      <w:rPr>
+        <w:rFonts w:ascii="Symbol" w:hAnsi="Symbol" w:hint="default"/>
+      </w:rPr>
+    </w:lvl>
+    <w:lvl w:ilvl="1" w:tplc="07267558" w:tentative="1">
+      <w:start w:val="1"/>
+      <w:numFmt w:val="bullet"/>
+      <w:lvlText w:val=""/>
+      <w:lvlJc w:val="left"/>
+      <w:pPr>
+        <w:tabs>
+          <w:tab w:val="num" w:pos="1440"/>
+        </w:tabs>
+        <w:ind w:left="1440" w:hanging="360"/>
+      </w:pPr>
+      <w:rPr>
+        <w:rFonts w:ascii="Symbol" w:hAnsi="Symbol" w:hint="default"/>
+      </w:rPr>
+    </w:lvl>
+    <w:lvl w:ilvl="2" w:tplc="3A24E574" w:tentative="1">
+      <w:start w:val="1"/>
+      <w:numFmt w:val="bullet"/>
+      <w:lvlText w:val=""/>
+      <w:lvlJc w:val="left"/>
+      <w:pPr>
+        <w:tabs>
+          <w:tab w:val="num" w:pos="2160"/>
+        </w:tabs>
+        <w:ind w:left="2160" w:hanging="360"/>
+      </w:pPr>
+      <w:rPr>
+        <w:rFonts w:ascii="Symbol" w:hAnsi="Symbol" w:hint="default"/>
+      </w:rPr>
+    </w:lvl>
+    <w:lvl w:ilvl="3" w:tplc="132CF6B4" w:tentative="1">
+      <w:start w:val="1"/>
+      <w:numFmt w:val="bullet"/>
+      <w:lvlText w:val=""/>
+      <w:lvlJc w:val="left"/>
+      <w:pPr>
+        <w:tabs>
+          <w:tab w:val="num" w:pos="2880"/>
+        </w:tabs>
+        <w:ind w:left="2880" w:hanging="360"/>
+      </w:pPr>
+      <w:rPr>
+        <w:rFonts w:ascii="Symbol" w:hAnsi="Symbol" w:hint="default"/>
+      </w:rPr>
+    </w:lvl>
+    <w:lvl w:ilvl="4" w:tplc="20A25036" w:tentative="1">
+      <w:start w:val="1"/>
+      <w:numFmt w:val="bullet"/>
+      <w:lvlText w:val=""/>
+      <w:lvlJc w:val="left"/>
+      <w:pPr>
+        <w:tabs>
+          <w:tab w:val="num" w:pos="3600"/>
+        </w:tabs>
+        <w:ind w:left="3600" w:hanging="360"/>
+      </w:pPr>
+      <w:rPr>
+        <w:rFonts w:ascii="Symbol" w:hAnsi="Symbol" w:hint="default"/>
+      </w:rPr>
+    </w:lvl>
+    <w:lvl w:ilvl="5" w:tplc="929E20B6" w:tentative="1">
+      <w:start w:val="1"/>
+      <w:numFmt w:val="bullet"/>
+      <w:lvlText w:val=""/>
+      <w:lvlJc w:val="left"/>
+      <w:pPr>
+        <w:tabs>
+          <w:tab w:val="num" w:pos="4320"/>
+        </w:tabs>
+        <w:ind w:left="4320" w:hanging="360"/>
+      </w:pPr>
+      <w:rPr>
+        <w:rFonts w:ascii="Symbol" w:hAnsi="Symbol" w:hint="default"/>
+      </w:rPr>
+    </w:lvl>
+    <w:lvl w:ilvl="6" w:tplc="5F14DB9C" w:tentative="1">
+      <w:start w:val="1"/>
+      <w:numFmt w:val="bullet"/>
+      <w:lvlText w:val=""/>
+      <w:lvlJc w:val="left"/>
+      <w:pPr>
+        <w:tabs>
+          <w:tab w:val="num" w:pos="5040"/>
+        </w:tabs>
+        <w:ind w:left="5040" w:hanging="360"/>
+      </w:pPr>
+      <w:rPr>
+        <w:rFonts w:ascii="Symbol" w:hAnsi="Symbol" w:hint="default"/>
+      </w:rPr>
+    </w:lvl>
+    <w:lvl w:ilvl="7" w:tplc="A29817C4" w:tentative="1">
+      <w:start w:val="1"/>
+      <w:numFmt w:val="bullet"/>
+      <w:lvlText w:val=""/>
+      <w:lvlJc w:val="left"/>
+      <w:pPr>
+        <w:tabs>
+          <w:tab w:val="num" w:pos="5760"/>
+        </w:tabs>
+        <w:ind w:left="5760" w:hanging="360"/>
+      </w:pPr>
+      <w:rPr>
+        <w:rFonts w:ascii="Symbol" w:hAnsi="Symbol" w:hint="default"/>
+      </w:rPr>
+    </w:lvl>
+    <w:lvl w:ilvl="8" w:tplc="1B62D408" w:tentative="1">
+      <w:start w:val="1"/>
+      <w:numFmt w:val="bullet"/>
+      <w:lvlText w:val=""/>
+      <w:lvlJc w:val="left"/>
+      <w:pPr>
+        <w:tabs>
+          <w:tab w:val="num" w:pos="6480"/>
+        </w:tabs>
+        <w:ind w:left="6480" w:hanging="360"/>
+      </w:pPr>
+      <w:rPr>
+        <w:rFonts w:ascii="Symbol" w:hAnsi="Symbol" w:hint="default"/>
+      </w:rPr>
+    </w:lvl>
+  </w:abstractNum>
+  <w:abstractNum w:abstractNumId="3" w15:restartNumberingAfterBreak="0">
     <w:nsid w:val="4C4240D0"/>
     <w:multiLevelType w:val="hybridMultilevel"/>
     <w:tmpl w:val="78BC2BA0"/>
@@ -6885,6 +8591,15 @@
     </w:lvl>
   </w:abstractNum>
   <w:num w:numId="1" w16cid:durableId="1292590052">
+    <w:abstractNumId w:val="3"/>
+  </w:num>
+  <w:num w:numId="2" w16cid:durableId="1490288996">
+    <w:abstractNumId w:val="2"/>
+  </w:num>
+  <w:num w:numId="3" w16cid:durableId="1440754133">
+    <w:abstractNumId w:val="1"/>
+  </w:num>
+  <w:num w:numId="4" w16cid:durableId="1186404159">
     <w:abstractNumId w:val="0"/>
   </w:num>
 </w:numbering>
@@ -7421,6 +9136,19 @@
       <w:shd w:val="clear" w:color="auto" w:fill="E1DFDD"/>
     </w:rPr>
   </w:style>
+  <w:style w:type="paragraph" w:styleId="NormalWeb">
+    <w:name w:val="Normal (Web)"/>
+    <w:basedOn w:val="Normal"/>
+    <w:uiPriority w:val="99"/>
+    <w:semiHidden/>
+    <w:unhideWhenUsed/>
+    <w:rsid w:val="00C61732"/>
+    <w:rPr>
+      <w:rFonts w:ascii="Times New Roman" w:hAnsi="Times New Roman" w:cs="Times New Roman"/>
+      <w:sz w:val="24"/>
+      <w:szCs w:val="24"/>
+    </w:rPr>
+  </w:style>
 </w:styles>
 </file>
 

</xml_diff>

<commit_message>
add delay to aos
</commit_message>
<xml_diff>
--- a/public/assets/jonrieCV.docx
+++ b/public/assets/jonrieCV.docx
@@ -109,7 +109,7 @@
           </mc:Choice>
           <mc:Fallback>
             <w:pict>
-              <v:group w14:anchorId="4F90E2FD" id="Group 1" o:spid="_x0000_s1026" style="position:absolute;margin-left:-.05pt;margin-top:.2pt;width:441.95pt;height:11.5pt;z-index:251653120" coordsize="56368,2076" o:gfxdata="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">
+              <v:group w14:anchorId="4FEA2D5D" id="Group 1" o:spid="_x0000_s1026" style="position:absolute;margin-left:-.05pt;margin-top:.2pt;width:441.95pt;height:11.5pt;z-index:251653120" coordsize="56368,2076" o:gfxdata="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">
                 <v:shape id="Graphic 2" o:spid="_x0000_s1027" style="position:absolute;width:56368;height:2076;visibility:visible;mso-wrap-style:square;v-text-anchor:top" coordsize="5636895,207645" o:gfxdata="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" path="m5636895,207645l,207645,,,5636895,r,207645xe" fillcolor="#5b9bd4" stroked="f">
                   <v:path arrowok="t"/>
                 </v:shape>
@@ -400,7 +400,7 @@
           </mc:Choice>
           <mc:Fallback>
             <w:pict>
-              <v:group w14:anchorId="57726040" id="Group 3" o:spid="_x0000_s1026" style="position:absolute;margin-left:471.75pt;margin-top:9.25pt;width:100.5pt;height:100.5pt;z-index:251648000;mso-wrap-distance-left:0;mso-wrap-distance-right:0;mso-position-horizontal-relative:page;mso-width-relative:margin;mso-height-relative:margin" coordsize="16408,16408" o:gfxdata="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">
+              <v:group w14:anchorId="016A3482" id="Group 3" o:spid="_x0000_s1026" style="position:absolute;margin-left:471.75pt;margin-top:9.25pt;width:100.5pt;height:100.5pt;z-index:251648000;mso-wrap-distance-left:0;mso-wrap-distance-right:0;mso-position-horizontal-relative:page;mso-width-relative:margin;mso-height-relative:margin" coordsize="16408,16408" o:gfxdata="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">
                 <v:shape id="Image 4" o:spid="_x0000_s1027" type="#_x0000_t75" style="position:absolute;left:285;top:618;width:15835;height:15502;visibility:visible;mso-wrap-style:square" o:gfxdata="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">
                   <v:imagedata r:id="rId7" o:title=""/>
                 </v:shape>
@@ -1445,7 +1445,7 @@
           <w:sz w:val="16"/>
         </w:rPr>
         <w:drawing>
-          <wp:anchor distT="0" distB="0" distL="114300" distR="114300" simplePos="0" relativeHeight="251642880" behindDoc="0" locked="0" layoutInCell="1" allowOverlap="1" wp14:anchorId="2E2F5B5D" wp14:editId="097E2F73">
+          <wp:anchor distT="0" distB="0" distL="114300" distR="114300" simplePos="0" relativeHeight="251642880" behindDoc="0" locked="0" layoutInCell="1" allowOverlap="1" wp14:anchorId="2E2F5B5D" wp14:editId="28DD6092">
             <wp:simplePos x="0" y="0"/>
             <wp:positionH relativeFrom="column">
               <wp:posOffset>2823845</wp:posOffset>
@@ -2013,7 +2013,7 @@
           <w:spacing w:val="5"/>
         </w:rPr>
         <w:drawing>
-          <wp:anchor distT="0" distB="0" distL="114300" distR="114300" simplePos="0" relativeHeight="251657216" behindDoc="0" locked="0" layoutInCell="1" allowOverlap="1" wp14:anchorId="03A4F845" wp14:editId="6172BB09">
+          <wp:anchor distT="0" distB="0" distL="114300" distR="114300" simplePos="0" relativeHeight="251657216" behindDoc="0" locked="0" layoutInCell="1" allowOverlap="1" wp14:anchorId="03A4F845" wp14:editId="05124493">
             <wp:simplePos x="0" y="0"/>
             <wp:positionH relativeFrom="column">
               <wp:posOffset>2846070</wp:posOffset>
@@ -2325,7 +2325,7 @@
           </mc:Choice>
           <mc:Fallback>
             <w:pict>
-              <v:group w14:anchorId="63EA3F3C" id="Group 2037253012" o:spid="_x0000_s1026" style="width:582.6pt;height:11.25pt;mso-position-horizontal-relative:char;mso-position-vertical-relative:line" coordsize="73990,2298" o:gfxdata="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">
+              <v:group w14:anchorId="7360F61E" id="Group 2037253012" o:spid="_x0000_s1026" style="width:582.6pt;height:11.25pt;mso-position-horizontal-relative:char;mso-position-vertical-relative:line" coordsize="73990,2298" o:gfxdata="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">
                 <v:shape id="Graphic 16" o:spid="_x0000_s1027" style="position:absolute;width:73990;height:2298;visibility:visible;mso-wrap-style:square;v-text-anchor:top" coordsize="7399020,229870" o:gfxdata="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" path="m7399020,229870l,229870,,,7399020,r,229870xe" fillcolor="#5b9bd4" stroked="f">
                   <v:path arrowok="t"/>
                 </v:shape>
@@ -3216,7 +3216,7 @@
           </mc:Choice>
           <mc:Fallback>
             <w:pict>
-              <v:group w14:anchorId="03562C2E" id="Group 20" o:spid="_x0000_s1026" style="position:absolute;margin-left:333.2pt;margin-top:2.6pt;width:7pt;height:91.8pt;z-index:251655168;mso-wrap-distance-left:0;mso-wrap-distance-right:0;mso-position-horizontal-relative:page;mso-width-relative:margin;mso-height-relative:margin" coordsize="889,11658" o:gfxdata="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">
+              <v:group w14:anchorId="32DEB537" id="Group 20" o:spid="_x0000_s1026" style="position:absolute;margin-left:333.2pt;margin-top:2.6pt;width:7pt;height:91.8pt;z-index:251655168;mso-wrap-distance-left:0;mso-wrap-distance-right:0;mso-position-horizontal-relative:page;mso-width-relative:margin;mso-height-relative:margin" coordsize="889,11658" o:gfxdata="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">
                 <v:shape id="Graphic 21" o:spid="_x0000_s1027" style="position:absolute;left:380;top:825;width:127;height:10008;visibility:visible;mso-wrap-style:square;v-text-anchor:top" coordsize="12700,1000760" o:gfxdata="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" path="m12700,1000759r-12700,l,,12700,r,1000759xe" fillcolor="#5b9bd4" stroked="f">
                   <v:path arrowok="t"/>
                 </v:shape>
@@ -3777,7 +3777,7 @@
           </mc:Choice>
           <mc:Fallback>
             <w:pict>
-              <v:group w14:anchorId="1D3D8CB2" id="Group 27" o:spid="_x0000_s1026" style="width:582.6pt;height:4.5pt;mso-position-horizontal-relative:char;mso-position-vertical-relative:line" coordorigin=",-1428" coordsize="73990,2298" o:gfxdata="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">
+              <v:group w14:anchorId="6D8C9AD0" id="Group 27" o:spid="_x0000_s1026" style="width:582.6pt;height:4.5pt;mso-position-horizontal-relative:char;mso-position-vertical-relative:line" coordorigin=",-1428" coordsize="73990,2298" o:gfxdata="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">
                 <v:shape id="Graphic 28" o:spid="_x0000_s1027" style="position:absolute;top:-1428;width:73990;height:2297;visibility:visible;mso-wrap-style:square;v-text-anchor:top" coordsize="7399020,229870" o:gfxdata="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" path="m7399020,229870l,229870,,,7399020,r,229870xe" fillcolor="#5b9bd4" stroked="f">
                   <v:path arrowok="t"/>
                 </v:shape>
@@ -5001,7 +5001,37 @@
         <w:rPr>
           <w:b/>
         </w:rPr>
-        <w:t>PLATINUM PRINTING</w:t>
+        <w:t>D</w:t>
+      </w:r>
+      <w:r>
+        <w:rPr>
+          <w:b/>
+        </w:rPr>
+        <w:t>’</w:t>
+      </w:r>
+      <w:r>
+        <w:rPr>
+          <w:b/>
+        </w:rPr>
+        <w:t>LUXXE NUTRACEUTICALS MFG</w:t>
+      </w:r>
+      <w:r>
+        <w:rPr>
+          <w:b/>
+        </w:rPr>
+        <w:t>.</w:t>
+      </w:r>
+      <w:r>
+        <w:rPr>
+          <w:b/>
+        </w:rPr>
+        <w:t xml:space="preserve"> CORP</w:t>
+      </w:r>
+      <w:r>
+        <w:rPr>
+          <w:b/>
+        </w:rPr>
+        <w:t>.</w:t>
       </w:r>
     </w:p>
     <w:p>
@@ -8069,7 +8099,7 @@
 <w:numbering xmlns:wpc="http://schemas.microsoft.com/office/word/2010/wordprocessingCanvas" xmlns:cx="http://schemas.microsoft.com/office/drawing/2014/chartex" xmlns:cx1="http://schemas.microsoft.com/office/drawing/2015/9/8/chartex" xmlns:cx2="http://schemas.microsoft.com/office/drawing/2015/10/21/chartex" xmlns:cx3="http://schemas.microsoft.com/office/drawing/2016/5/9/chartex" xmlns:cx4="http://schemas.microsoft.com/office/drawing/2016/5/10/chartex" xmlns:cx5="http://schemas.microsoft.com/office/drawing/2016/5/11/chartex" xmlns:cx6="http://schemas.microsoft.com/office/drawing/2016/5/12/chartex" xmlns:cx7="http://schemas.microsoft.com/office/drawing/2016/5/13/chartex" xmlns:cx8="http://schemas.microsoft.com/office/drawing/2016/5/14/chartex" xmlns:mc="http://schemas.openxmlformats.org/markup-compatibility/2006" xmlns:aink="http://schemas.microsoft.com/office/drawing/2016/ink" xmlns:am3d="http://schemas.microsoft.com/office/drawing/2017/model3d" xmlns:o="urn:schemas-microsoft-com:office:office" xmlns:oel="http://schemas.microsoft.com/office/2019/extlst" xmlns:r="http://schemas.openxmlformats.org/officeDocument/2006/relationships" xmlns:m="http://schemas.openxmlformats.org/officeDocument/2006/math" xmlns:v="urn:schemas-microsoft-com:vml" xmlns:wp14="http://schemas.microsoft.com/office/word/2010/wordprocessingDrawing" xmlns:wp="http://schemas.openxmlformats.org/drawingml/2006/wordprocessingDrawing" xmlns:w10="urn:schemas-microsoft-com:office:word" xmlns:w="http://schemas.openxmlformats.org/wordprocessingml/2006/main" xmlns:w14="http://schemas.microsoft.com/office/word/2010/wordml" xmlns:w15="http://schemas.microsoft.com/office/word/2012/wordml" xmlns:w16cex="http://schemas.microsoft.com/office/word/2018/wordml/cex" xmlns:w16cid="http://schemas.microsoft.com/office/word/2016/wordml/cid" xmlns:w16="http://schemas.microsoft.com/office/word/2018/wordml" xmlns:w16du="http://schemas.microsoft.com/office/word/2023/wordml/word16du" xmlns:w16sdtdh="http://schemas.microsoft.com/office/word/2020/wordml/sdtdatahash" xmlns:w16sdtfl="http://schemas.microsoft.com/office/word/2024/wordml/sdtformatlock" xmlns:w16se="http://schemas.microsoft.com/office/word/2015/wordml/symex" xmlns:wpg="http://schemas.microsoft.com/office/word/2010/wordprocessingGroup" xmlns:wpi="http://schemas.microsoft.com/office/word/2010/wordprocessingInk" xmlns:wne="http://schemas.microsoft.com/office/word/2006/wordml" xmlns:wps="http://schemas.microsoft.com/office/word/2010/wordprocessingShape" mc:Ignorable="w14 w15 w16se w16cid w16 w16cex w16sdtdh w16sdtfl w16du wp14">
   <w:numPicBullet w:numPicBulletId="0">
     <w:pict>
-      <v:shapetype id="_x0000_t75" coordsize="21600,21600" o:spt="75" o:preferrelative="t" path="m@4@5l@4@11@9@11@9@5xe" filled="f" stroked="f">
+      <v:shapetype w14:anchorId="799296D3" id="_x0000_t75" coordsize="21600,21600" o:spt="75" o:preferrelative="t" path="m@4@5l@4@11@9@11@9@5xe" filled="f" stroked="f">
         <v:stroke joinstyle="miter"/>
         <v:formulas>
           <v:f eqn="if lineDrawn pixelLineWidth 0"/>
@@ -8088,7 +8118,7 @@
         <v:path o:extrusionok="f" gradientshapeok="t" o:connecttype="rect"/>
         <o:lock v:ext="edit" aspectratio="t"/>
       </v:shapetype>
-      <v:shape id="_x0000_i1030" type="#_x0000_t75" style="width:43.5pt;height:37.5pt;visibility:visible;mso-wrap-style:square" o:bullet="t">
+      <v:shape id="_x0000_i1032" type="#_x0000_t75" style="width:43.5pt;height:37.5pt;visibility:visible;mso-wrap-style:square" o:bullet="t">
         <v:imagedata r:id="rId1" o:title=""/>
         <o:lock v:ext="edit" aspectratio="f"/>
       </v:shape>

</xml_diff>